<commit_message>
refs #489 Begriffe aus Dok Projektmanagement in Glossar
</commit_message>
<xml_diff>
--- a/doc/01_Bericht/08_Glossar.docx
+++ b/doc/01_Bericht/08_Glossar.docx
@@ -41,7 +41,7 @@
               </w:tcPr>
               <w:p>
                 <w:pPr>
-                  <w:pStyle w:val="NoSpacing"/>
+                  <w:pStyle w:val="KeinLeerraum"/>
                   <w:rPr>
                     <w:color w:val="4F81BD" w:themeColor="accent1"/>
                   </w:rPr>
@@ -49,7 +49,7 @@
               </w:p>
               <w:p>
                 <w:pPr>
-                  <w:pStyle w:val="NoSpacing"/>
+                  <w:pStyle w:val="KeinLeerraum"/>
                   <w:rPr>
                     <w:color w:val="4F4F59"/>
                   </w:rPr>
@@ -72,24 +72,16 @@
                   </w:rPr>
                   <w:t xml:space="preserve"> </w:t>
                 </w:r>
-                <w:proofErr w:type="spellStart"/>
                 <w:r>
                   <w:rPr>
                     <w:color w:val="4F4F59"/>
                   </w:rPr>
-                  <w:t>Treichler</w:t>
-                </w:r>
-                <w:proofErr w:type="spellEnd"/>
-                <w:r>
-                  <w:rPr>
-                    <w:color w:val="4F4F59"/>
-                  </w:rPr>
-                  <w:t xml:space="preserve"> Delia</w:t>
+                  <w:t>Treichler Delia</w:t>
                 </w:r>
               </w:p>
               <w:p>
                 <w:pPr>
-                  <w:pStyle w:val="NoSpacing"/>
+                  <w:pStyle w:val="KeinLeerraum"/>
                   <w:rPr>
                     <w:color w:val="4F4F59"/>
                   </w:rPr>
@@ -117,7 +109,7 @@
                     <w:noProof/>
                     <w:color w:val="4F4F59"/>
                   </w:rPr>
-                  <w:t>23. September 2011</w:t>
+                  <w:t>2. Oktober 2011</w:t>
                 </w:r>
                 <w:r>
                   <w:rPr>
@@ -128,7 +120,7 @@
               </w:p>
               <w:p>
                 <w:pPr>
-                  <w:pStyle w:val="NoSpacing"/>
+                  <w:pStyle w:val="KeinLeerraum"/>
                   <w:rPr>
                     <w:color w:val="4F81BD" w:themeColor="accent1"/>
                   </w:rPr>
@@ -163,7 +155,7 @@
               </w:tcPr>
               <w:p>
                 <w:pPr>
-                  <w:pStyle w:val="NoSpacing"/>
+                  <w:pStyle w:val="KeinLeerraum"/>
                   <w:rPr>
                     <w:rFonts w:asciiTheme="majorHAnsi" w:eastAsiaTheme="majorEastAsia" w:hAnsiTheme="majorHAnsi" w:cstheme="majorBidi"/>
                   </w:rPr>
@@ -217,7 +209,7 @@
                 <w:sdtContent>
                   <w:p>
                     <w:pPr>
-                      <w:pStyle w:val="NoSpacing"/>
+                      <w:pStyle w:val="KeinLeerraum"/>
                       <w:rPr>
                         <w:rFonts w:asciiTheme="majorHAnsi" w:eastAsiaTheme="majorEastAsia" w:hAnsiTheme="majorHAnsi" w:cstheme="majorBidi"/>
                         <w:color w:val="4F81BD" w:themeColor="accent1"/>
@@ -250,6 +242,7 @@
                 <w:dataBinding w:prefixMappings="xmlns:ns0='http://schemas.openxmlformats.org/package/2006/metadata/core-properties' xmlns:ns1='http://purl.org/dc/elements/1.1/'" w:xpath="/ns0:coreProperties[1]/ns1:subject[1]" w:storeItemID="{6C3C8BC8-F283-45AE-878A-BAB7291924A1}"/>
                 <w:text/>
               </w:sdtPr>
+              <w:sdtEndPr/>
               <w:sdtContent>
                 <w:tc>
                   <w:tcPr>
@@ -263,7 +256,7 @@
                   </w:tcPr>
                   <w:p>
                     <w:pPr>
-                      <w:pStyle w:val="NoSpacing"/>
+                      <w:pStyle w:val="KeinLeerraum"/>
                       <w:rPr>
                         <w:rFonts w:asciiTheme="majorHAnsi" w:eastAsiaTheme="majorEastAsia" w:hAnsiTheme="majorHAnsi" w:cstheme="majorBidi"/>
                       </w:rPr>
@@ -272,13 +265,7 @@
                       <w:rPr>
                         <w:rFonts w:asciiTheme="majorHAnsi" w:eastAsiaTheme="majorEastAsia" w:hAnsiTheme="majorHAnsi" w:cstheme="majorBidi"/>
                       </w:rPr>
-                      <w:t xml:space="preserve"> </w:t>
-                    </w:r>
-                    <w:r>
-                      <w:rPr>
-                        <w:rFonts w:asciiTheme="majorHAnsi" w:eastAsiaTheme="majorEastAsia" w:hAnsiTheme="majorHAnsi" w:cstheme="majorBidi"/>
-                      </w:rPr>
-                      <w:t>Begriffs- und Abkürzungsverzeichnis</w:t>
+                      <w:t xml:space="preserve"> Begriffs- und Abkürzungsverzeichnis</w:t>
                     </w:r>
                     <w:r>
                       <w:rPr>
@@ -418,7 +405,7 @@
     </w:sdt>
     <w:p>
       <w:pPr>
-        <w:pStyle w:val="Heading1"/>
+        <w:pStyle w:val="berschrift1"/>
       </w:pPr>
       <w:bookmarkStart w:id="0" w:name="_Toc304546005"/>
       <w:r>
@@ -429,7 +416,7 @@
     </w:p>
     <w:p>
       <w:pPr>
-        <w:pStyle w:val="Heading2"/>
+        <w:pStyle w:val="berschrift2"/>
       </w:pPr>
       <w:bookmarkStart w:id="1" w:name="_Toc304546006"/>
       <w:r>
@@ -439,7 +426,7 @@
     </w:p>
     <w:tbl>
       <w:tblPr>
-        <w:tblStyle w:val="MediumShading1-Accent1"/>
+        <w:tblStyle w:val="MittlereSchattierung1-Akzent1"/>
         <w:tblW w:w="0" w:type="auto"/>
         <w:tblInd w:w="108" w:type="dxa"/>
         <w:tblLook w:val="04A0" w:firstRow="1" w:lastRow="0" w:firstColumn="1" w:lastColumn="0" w:noHBand="0" w:noVBand="1"/>
@@ -568,11 +555,9 @@
             <w:pPr>
               <w:cnfStyle w:val="000000100000" w:firstRow="0" w:lastRow="0" w:firstColumn="0" w:lastColumn="0" w:oddVBand="0" w:evenVBand="0" w:oddHBand="1" w:evenHBand="0" w:firstRowFirstColumn="0" w:firstRowLastColumn="0" w:lastRowFirstColumn="0" w:lastRowLastColumn="0"/>
             </w:pPr>
-            <w:proofErr w:type="spellStart"/>
             <w:r>
               <w:t>dtreichl</w:t>
             </w:r>
-            <w:proofErr w:type="spellEnd"/>
           </w:p>
         </w:tc>
       </w:tr>
@@ -603,7 +588,7 @@
       <w:sdtContent>
         <w:p>
           <w:pPr>
-            <w:pStyle w:val="Heading2"/>
+            <w:pStyle w:val="berschrift2"/>
           </w:pPr>
           <w:r>
             <w:rPr>
@@ -615,7 +600,7 @@
         </w:p>
         <w:p>
           <w:pPr>
-            <w:pStyle w:val="TOC1"/>
+            <w:pStyle w:val="Verzeichnis1"/>
             <w:tabs>
               <w:tab w:val="left" w:pos="440"/>
               <w:tab w:val="right" w:leader="dot" w:pos="9062"/>
@@ -720,7 +705,7 @@
         </w:p>
         <w:p>
           <w:pPr>
-            <w:pStyle w:val="TOC2"/>
+            <w:pStyle w:val="Verzeichnis2"/>
             <w:tabs>
               <w:tab w:val="left" w:pos="880"/>
               <w:tab w:val="right" w:leader="dot" w:pos="9062"/>
@@ -808,7 +793,7 @@
         </w:p>
         <w:p>
           <w:pPr>
-            <w:pStyle w:val="TOC2"/>
+            <w:pStyle w:val="Verzeichnis2"/>
             <w:tabs>
               <w:tab w:val="left" w:pos="880"/>
               <w:tab w:val="right" w:leader="dot" w:pos="9062"/>
@@ -897,7 +882,7 @@
         </w:p>
         <w:p>
           <w:pPr>
-            <w:pStyle w:val="TOC1"/>
+            <w:pStyle w:val="Verzeichnis1"/>
             <w:tabs>
               <w:tab w:val="left" w:pos="440"/>
               <w:tab w:val="right" w:leader="dot" w:pos="9062"/>
@@ -987,7 +972,7 @@
         </w:p>
         <w:p>
           <w:pPr>
-            <w:pStyle w:val="TOC2"/>
+            <w:pStyle w:val="Verzeichnis2"/>
             <w:tabs>
               <w:tab w:val="left" w:pos="880"/>
               <w:tab w:val="right" w:leader="dot" w:pos="9062"/>
@@ -1075,7 +1060,7 @@
         </w:p>
         <w:p>
           <w:pPr>
-            <w:pStyle w:val="TOC2"/>
+            <w:pStyle w:val="Verzeichnis2"/>
             <w:tabs>
               <w:tab w:val="left" w:pos="880"/>
               <w:tab w:val="right" w:leader="dot" w:pos="9062"/>
@@ -1109,16 +1094,7 @@
                 <w:rStyle w:val="Hyperlink"/>
                 <w:noProof/>
               </w:rPr>
-              <w:t>Abkürzungs</w:t>
-            </w:r>
-            <w:bookmarkStart w:id="3" w:name="_GoBack"/>
-            <w:bookmarkEnd w:id="3"/>
-            <w:r>
-              <w:rPr>
-                <w:rStyle w:val="Hyperlink"/>
-                <w:noProof/>
-              </w:rPr>
-              <w:t>erläuterung</w:t>
+              <w:t>Abkürzungserläuterung</w:t>
             </w:r>
             <w:r>
               <w:rPr>
@@ -1200,28 +1176,28 @@
     </w:p>
     <w:p>
       <w:pPr>
-        <w:pStyle w:val="Heading1"/>
-      </w:pPr>
-      <w:bookmarkStart w:id="4" w:name="_Toc304546008"/>
+        <w:pStyle w:val="berschrift1"/>
+      </w:pPr>
+      <w:bookmarkStart w:id="3" w:name="_Toc304546008"/>
       <w:r>
         <w:lastRenderedPageBreak/>
         <w:t>Glossar</w:t>
       </w:r>
-      <w:bookmarkEnd w:id="4"/>
+      <w:bookmarkEnd w:id="3"/>
     </w:p>
     <w:p>
       <w:pPr>
-        <w:pStyle w:val="Heading2"/>
-      </w:pPr>
-      <w:bookmarkStart w:id="5" w:name="_Toc304546009"/>
+        <w:pStyle w:val="berschrift2"/>
+      </w:pPr>
+      <w:bookmarkStart w:id="4" w:name="_Toc304546009"/>
       <w:r>
         <w:t>Begriffserklärung</w:t>
       </w:r>
-      <w:bookmarkEnd w:id="5"/>
+      <w:bookmarkEnd w:id="4"/>
     </w:p>
     <w:tbl>
       <w:tblPr>
-        <w:tblStyle w:val="MediumShading1-Accent1"/>
+        <w:tblStyle w:val="MittlereSchattierung1-Akzent1"/>
         <w:tblW w:w="0" w:type="auto"/>
         <w:tblInd w:w="108" w:type="dxa"/>
         <w:tblLook w:val="04A0" w:firstRow="1" w:lastRow="0" w:firstColumn="1" w:lastColumn="0" w:noHBand="0" w:noVBand="1"/>
@@ -1272,7 +1248,11 @@
             <w:cnfStyle w:val="001000000000" w:firstRow="0" w:lastRow="0" w:firstColumn="1" w:lastColumn="0" w:oddVBand="0" w:evenVBand="0" w:oddHBand="0" w:evenHBand="0" w:firstRowFirstColumn="0" w:firstRowLastColumn="0" w:lastRowFirstColumn="0" w:lastRowLastColumn="0"/>
             <w:tcW w:w="1985" w:type="dxa"/>
           </w:tcPr>
-          <w:p/>
+          <w:p>
+            <w:r>
+              <w:t>Scrum</w:t>
+            </w:r>
+          </w:p>
         </w:tc>
         <w:tc>
           <w:tcPr>
@@ -1282,6 +1262,330 @@
             <w:pPr>
               <w:cnfStyle w:val="000000100000" w:firstRow="0" w:lastRow="0" w:firstColumn="0" w:lastColumn="0" w:oddVBand="0" w:evenVBand="0" w:oddHBand="1" w:evenHBand="0" w:firstRowFirstColumn="0" w:firstRowLastColumn="0" w:lastRowFirstColumn="0" w:lastRowLastColumn="0"/>
             </w:pPr>
+            <w:r>
+              <w:t>Vorgehensmodell zur Entwicklung von Software</w:t>
+            </w:r>
+          </w:p>
+        </w:tc>
+      </w:tr>
+      <w:tr>
+        <w:trPr>
+          <w:cnfStyle w:val="000000010000" w:firstRow="0" w:lastRow="0" w:firstColumn="0" w:lastColumn="0" w:oddVBand="0" w:evenVBand="0" w:oddHBand="0" w:evenHBand="1" w:firstRowFirstColumn="0" w:firstRowLastColumn="0" w:lastRowFirstColumn="0" w:lastRowLastColumn="0"/>
+        </w:trPr>
+        <w:tc>
+          <w:tcPr>
+            <w:cnfStyle w:val="001000000000" w:firstRow="0" w:lastRow="0" w:firstColumn="1" w:lastColumn="0" w:oddVBand="0" w:evenVBand="0" w:oddHBand="0" w:evenHBand="0" w:firstRowFirstColumn="0" w:firstRowLastColumn="0" w:lastRowFirstColumn="0" w:lastRowLastColumn="0"/>
+            <w:tcW w:w="1985" w:type="dxa"/>
+          </w:tcPr>
+          <w:p>
+            <w:r>
+              <w:t>RUP</w:t>
+            </w:r>
+          </w:p>
+        </w:tc>
+        <w:tc>
+          <w:tcPr>
+            <w:tcW w:w="7123" w:type="dxa"/>
+          </w:tcPr>
+          <w:p>
+            <w:pPr>
+              <w:cnfStyle w:val="000000010000" w:firstRow="0" w:lastRow="0" w:firstColumn="0" w:lastColumn="0" w:oddVBand="0" w:evenVBand="0" w:oddHBand="0" w:evenHBand="1" w:firstRowFirstColumn="0" w:firstRowLastColumn="0" w:lastRowFirstColumn="0" w:lastRowLastColumn="0"/>
+            </w:pPr>
+            <w:r>
+              <w:t>Vorgehensmodell zur Entwicklung von Software</w:t>
+            </w:r>
+          </w:p>
+        </w:tc>
+      </w:tr>
+      <w:tr>
+        <w:trPr>
+          <w:cnfStyle w:val="000000100000" w:firstRow="0" w:lastRow="0" w:firstColumn="0" w:lastColumn="0" w:oddVBand="0" w:evenVBand="0" w:oddHBand="1" w:evenHBand="0" w:firstRowFirstColumn="0" w:firstRowLastColumn="0" w:lastRowFirstColumn="0" w:lastRowLastColumn="0"/>
+        </w:trPr>
+        <w:tc>
+          <w:tcPr>
+            <w:cnfStyle w:val="001000000000" w:firstRow="0" w:lastRow="0" w:firstColumn="1" w:lastColumn="0" w:oddVBand="0" w:evenVBand="0" w:oddHBand="0" w:evenHBand="0" w:firstRowFirstColumn="0" w:firstRowLastColumn="0" w:lastRowFirstColumn="0" w:lastRowLastColumn="0"/>
+            <w:tcW w:w="1985" w:type="dxa"/>
+          </w:tcPr>
+          <w:p>
+            <w:r>
+              <w:t>Redmine</w:t>
+            </w:r>
+          </w:p>
+        </w:tc>
+        <w:tc>
+          <w:tcPr>
+            <w:tcW w:w="7123" w:type="dxa"/>
+          </w:tcPr>
+          <w:p>
+            <w:pPr>
+              <w:cnfStyle w:val="000000100000" w:firstRow="0" w:lastRow="0" w:firstColumn="0" w:lastColumn="0" w:oddVBand="0" w:evenVBand="0" w:oddHBand="1" w:evenHBand="0" w:firstRowFirstColumn="0" w:firstRowLastColumn="0" w:lastRowFirstColumn="0" w:lastRowLastColumn="0"/>
+            </w:pPr>
+            <w:r>
+              <w:t>Webbasiertes Projektmanagement-Tool auf der Basis von Ruby on Rails</w:t>
+            </w:r>
+          </w:p>
+        </w:tc>
+      </w:tr>
+      <w:tr>
+        <w:trPr>
+          <w:cnfStyle w:val="000000010000" w:firstRow="0" w:lastRow="0" w:firstColumn="0" w:lastColumn="0" w:oddVBand="0" w:evenVBand="0" w:oddHBand="0" w:evenHBand="1" w:firstRowFirstColumn="0" w:firstRowLastColumn="0" w:lastRowFirstColumn="0" w:lastRowLastColumn="0"/>
+        </w:trPr>
+        <w:tc>
+          <w:tcPr>
+            <w:cnfStyle w:val="001000000000" w:firstRow="0" w:lastRow="0" w:firstColumn="1" w:lastColumn="0" w:oddVBand="0" w:evenVBand="0" w:oddHBand="0" w:evenHBand="0" w:firstRowFirstColumn="0" w:firstRowLastColumn="0" w:lastRowFirstColumn="0" w:lastRowLastColumn="0"/>
+            <w:tcW w:w="1985" w:type="dxa"/>
+          </w:tcPr>
+          <w:p>
+            <w:r>
+              <w:t>Project Note</w:t>
+            </w:r>
+          </w:p>
+        </w:tc>
+        <w:tc>
+          <w:tcPr>
+            <w:tcW w:w="7123" w:type="dxa"/>
+          </w:tcPr>
+          <w:p>
+            <w:pPr>
+              <w:cnfStyle w:val="000000010000" w:firstRow="0" w:lastRow="0" w:firstColumn="0" w:lastColumn="0" w:oddVBand="0" w:evenVBand="0" w:oddHBand="0" w:evenHBand="1" w:firstRowFirstColumn="0" w:firstRowLastColumn="0" w:lastRowFirstColumn="0" w:lastRowLastColumn="0"/>
+            </w:pPr>
+            <w:r>
+              <w:t xml:space="preserve">Eine Beschreibung eines bestimmten Projektes auf einer </w:t>
+            </w:r>
+            <w:r>
+              <w:t>A4-Seite, welche Aufschluss über die Projektaufgabe, dessen Umsetzung, den Projektpartner und den Kundennutzen des Projektes gibt</w:t>
+            </w:r>
+            <w:r>
+              <w:t>.</w:t>
+            </w:r>
+            <w:bookmarkStart w:id="5" w:name="_GoBack"/>
+            <w:bookmarkEnd w:id="5"/>
+          </w:p>
+        </w:tc>
+      </w:tr>
+      <w:tr>
+        <w:trPr>
+          <w:cnfStyle w:val="000000100000" w:firstRow="0" w:lastRow="0" w:firstColumn="0" w:lastColumn="0" w:oddVBand="0" w:evenVBand="0" w:oddHBand="1" w:evenHBand="0" w:firstRowFirstColumn="0" w:firstRowLastColumn="0" w:lastRowFirstColumn="0" w:lastRowLastColumn="0"/>
+        </w:trPr>
+        <w:tc>
+          <w:tcPr>
+            <w:cnfStyle w:val="001000000000" w:firstRow="0" w:lastRow="0" w:firstColumn="1" w:lastColumn="0" w:oddVBand="0" w:evenVBand="0" w:oddHBand="0" w:evenHBand="0" w:firstRowFirstColumn="0" w:firstRowLastColumn="0" w:lastRowFirstColumn="0" w:lastRowLastColumn="0"/>
+            <w:tcW w:w="1985" w:type="dxa"/>
+          </w:tcPr>
+          <w:p>
+            <w:r>
+              <w:t>Milestone</w:t>
+            </w:r>
+          </w:p>
+        </w:tc>
+        <w:tc>
+          <w:tcPr>
+            <w:tcW w:w="7123" w:type="dxa"/>
+          </w:tcPr>
+          <w:p>
+            <w:pPr>
+              <w:cnfStyle w:val="000000100000" w:firstRow="0" w:lastRow="0" w:firstColumn="0" w:lastColumn="0" w:oddVBand="0" w:evenVBand="0" w:oddHBand="1" w:evenHBand="0" w:firstRowFirstColumn="0" w:firstRowLastColumn="0" w:lastRowFirstColumn="0" w:lastRowLastColumn="0"/>
+            </w:pPr>
+            <w:r>
+              <w:t>Zwischenziel eines Projektes</w:t>
+            </w:r>
+          </w:p>
+        </w:tc>
+      </w:tr>
+      <w:tr>
+        <w:trPr>
+          <w:cnfStyle w:val="000000010000" w:firstRow="0" w:lastRow="0" w:firstColumn="0" w:lastColumn="0" w:oddVBand="0" w:evenVBand="0" w:oddHBand="0" w:evenHBand="1" w:firstRowFirstColumn="0" w:firstRowLastColumn="0" w:lastRowFirstColumn="0" w:lastRowLastColumn="0"/>
+        </w:trPr>
+        <w:tc>
+          <w:tcPr>
+            <w:cnfStyle w:val="001000000000" w:firstRow="0" w:lastRow="0" w:firstColumn="1" w:lastColumn="0" w:oddVBand="0" w:evenVBand="0" w:oddHBand="0" w:evenHBand="0" w:firstRowFirstColumn="0" w:firstRowLastColumn="0" w:lastRowFirstColumn="0" w:lastRowLastColumn="0"/>
+            <w:tcW w:w="1985" w:type="dxa"/>
+          </w:tcPr>
+          <w:p>
+            <w:r>
+              <w:t>Creative Workshop</w:t>
+            </w:r>
+          </w:p>
+        </w:tc>
+        <w:tc>
+          <w:tcPr>
+            <w:tcW w:w="7123" w:type="dxa"/>
+          </w:tcPr>
+          <w:p>
+            <w:pPr>
+              <w:cnfStyle w:val="000000010000" w:firstRow="0" w:lastRow="0" w:firstColumn="0" w:lastColumn="0" w:oddVBand="0" w:evenVBand="0" w:oddHBand="0" w:evenHBand="1" w:firstRowFirstColumn="0" w:firstRowLastColumn="0" w:lastRowFirstColumn="0" w:lastRowLastColumn="0"/>
+            </w:pPr>
+          </w:p>
+        </w:tc>
+      </w:tr>
+      <w:tr>
+        <w:trPr>
+          <w:cnfStyle w:val="000000100000" w:firstRow="0" w:lastRow="0" w:firstColumn="0" w:lastColumn="0" w:oddVBand="0" w:evenVBand="0" w:oddHBand="1" w:evenHBand="0" w:firstRowFirstColumn="0" w:firstRowLastColumn="0" w:lastRowFirstColumn="0" w:lastRowLastColumn="0"/>
+        </w:trPr>
+        <w:tc>
+          <w:tcPr>
+            <w:cnfStyle w:val="001000000000" w:firstRow="0" w:lastRow="0" w:firstColumn="1" w:lastColumn="0" w:oddVBand="0" w:evenVBand="0" w:oddHBand="0" w:evenHBand="0" w:firstRowFirstColumn="0" w:firstRowLastColumn="0" w:lastRowFirstColumn="0" w:lastRowLastColumn="0"/>
+            <w:tcW w:w="1985" w:type="dxa"/>
+          </w:tcPr>
+          <w:p>
+            <w:r>
+              <w:t>User Story</w:t>
+            </w:r>
+          </w:p>
+        </w:tc>
+        <w:tc>
+          <w:tcPr>
+            <w:tcW w:w="7123" w:type="dxa"/>
+          </w:tcPr>
+          <w:p>
+            <w:pPr>
+              <w:cnfStyle w:val="000000100000" w:firstRow="0" w:lastRow="0" w:firstColumn="0" w:lastColumn="0" w:oddVBand="0" w:evenVBand="0" w:oddHBand="1" w:evenHBand="0" w:firstRowFirstColumn="0" w:firstRowLastColumn="0" w:lastRowFirstColumn="0" w:lastRowLastColumn="0"/>
+            </w:pPr>
+            <w:r>
+              <w:t>Softwareanforderung in 1-2 Sätzen formuliert. Werden in der agilen Softwareentwicklung eingesetzt.</w:t>
+            </w:r>
+          </w:p>
+        </w:tc>
+      </w:tr>
+      <w:tr>
+        <w:trPr>
+          <w:cnfStyle w:val="000000010000" w:firstRow="0" w:lastRow="0" w:firstColumn="0" w:lastColumn="0" w:oddVBand="0" w:evenVBand="0" w:oddHBand="0" w:evenHBand="1" w:firstRowFirstColumn="0" w:firstRowLastColumn="0" w:lastRowFirstColumn="0" w:lastRowLastColumn="0"/>
+        </w:trPr>
+        <w:tc>
+          <w:tcPr>
+            <w:cnfStyle w:val="001000000000" w:firstRow="0" w:lastRow="0" w:firstColumn="1" w:lastColumn="0" w:oddVBand="0" w:evenVBand="0" w:oddHBand="0" w:evenHBand="0" w:firstRowFirstColumn="0" w:firstRowLastColumn="0" w:lastRowFirstColumn="0" w:lastRowLastColumn="0"/>
+            <w:tcW w:w="1985" w:type="dxa"/>
+          </w:tcPr>
+          <w:p>
+            <w:r>
+              <w:t>Papierprototyp</w:t>
+            </w:r>
+          </w:p>
+        </w:tc>
+        <w:tc>
+          <w:tcPr>
+            <w:tcW w:w="7123" w:type="dxa"/>
+          </w:tcPr>
+          <w:p>
+            <w:pPr>
+              <w:cnfStyle w:val="000000010000" w:firstRow="0" w:lastRow="0" w:firstColumn="0" w:lastColumn="0" w:oddVBand="0" w:evenVBand="0" w:oddHBand="0" w:evenHBand="1" w:firstRowFirstColumn="0" w:firstRowLastColumn="0" w:lastRowFirstColumn="0" w:lastRowLastColumn="0"/>
+            </w:pPr>
+            <w:r>
+              <w:t>Zeigt das Design einer zu erstellenden Software auf Papier und wird zum Testen der Software erstellt.</w:t>
+            </w:r>
+          </w:p>
+        </w:tc>
+      </w:tr>
+      <w:tr>
+        <w:trPr>
+          <w:cnfStyle w:val="000000100000" w:firstRow="0" w:lastRow="0" w:firstColumn="0" w:lastColumn="0" w:oddVBand="0" w:evenVBand="0" w:oddHBand="1" w:evenHBand="0" w:firstRowFirstColumn="0" w:firstRowLastColumn="0" w:lastRowFirstColumn="0" w:lastRowLastColumn="0"/>
+        </w:trPr>
+        <w:tc>
+          <w:tcPr>
+            <w:cnfStyle w:val="001000000000" w:firstRow="0" w:lastRow="0" w:firstColumn="1" w:lastColumn="0" w:oddVBand="0" w:evenVBand="0" w:oddHBand="0" w:evenHBand="0" w:firstRowFirstColumn="0" w:firstRowLastColumn="0" w:lastRowFirstColumn="0" w:lastRowLastColumn="0"/>
+            <w:tcW w:w="1985" w:type="dxa"/>
+          </w:tcPr>
+          <w:p>
+            <w:r>
+              <w:t>Surface</w:t>
+            </w:r>
+          </w:p>
+        </w:tc>
+        <w:tc>
+          <w:tcPr>
+            <w:tcW w:w="7123" w:type="dxa"/>
+          </w:tcPr>
+          <w:p>
+            <w:pPr>
+              <w:cnfStyle w:val="000000100000" w:firstRow="0" w:lastRow="0" w:firstColumn="0" w:lastColumn="0" w:oddVBand="0" w:evenVBand="0" w:oddHBand="1" w:evenHBand="0" w:firstRowFirstColumn="0" w:firstRowLastColumn="0" w:lastRowFirstColumn="0" w:lastRowLastColumn="0"/>
+            </w:pPr>
+            <w:r>
+              <w:t>Ein Computer in Form einer Tischplatte von Microsoft, bei dem sämtliche Eingaben mit der Hand gemacht werden (Touch-Tisch)</w:t>
+            </w:r>
+          </w:p>
+        </w:tc>
+      </w:tr>
+    </w:tbl>
+    <w:p>
+      <w:pPr>
+        <w:pStyle w:val="berschrift2"/>
+      </w:pPr>
+      <w:bookmarkStart w:id="6" w:name="_Toc304546010"/>
+      <w:r>
+        <w:t>Abkürzungserläuterung</w:t>
+      </w:r>
+      <w:bookmarkEnd w:id="6"/>
+    </w:p>
+    <w:tbl>
+      <w:tblPr>
+        <w:tblStyle w:val="MittlereSchattierung1-Akzent1"/>
+        <w:tblW w:w="0" w:type="auto"/>
+        <w:tblInd w:w="108" w:type="dxa"/>
+        <w:tblLook w:val="04A0" w:firstRow="1" w:lastRow="0" w:firstColumn="1" w:lastColumn="0" w:noHBand="0" w:noVBand="1"/>
+      </w:tblPr>
+      <w:tblGrid>
+        <w:gridCol w:w="1985"/>
+        <w:gridCol w:w="7123"/>
+      </w:tblGrid>
+      <w:tr>
+        <w:trPr>
+          <w:cnfStyle w:val="100000000000" w:firstRow="1" w:lastRow="0" w:firstColumn="0" w:lastColumn="0" w:oddVBand="0" w:evenVBand="0" w:oddHBand="0" w:evenHBand="0" w:firstRowFirstColumn="0" w:firstRowLastColumn="0" w:lastRowFirstColumn="0" w:lastRowLastColumn="0"/>
+        </w:trPr>
+        <w:tc>
+          <w:tcPr>
+            <w:cnfStyle w:val="001000000000" w:firstRow="0" w:lastRow="0" w:firstColumn="1" w:lastColumn="0" w:oddVBand="0" w:evenVBand="0" w:oddHBand="0" w:evenHBand="0" w:firstRowFirstColumn="0" w:firstRowLastColumn="0" w:lastRowFirstColumn="0" w:lastRowLastColumn="0"/>
+            <w:tcW w:w="1985" w:type="dxa"/>
+          </w:tcPr>
+          <w:p>
+            <w:r>
+              <w:t>Begriff</w:t>
+            </w:r>
+          </w:p>
+        </w:tc>
+        <w:tc>
+          <w:tcPr>
+            <w:tcW w:w="7123" w:type="dxa"/>
+          </w:tcPr>
+          <w:p>
+            <w:pPr>
+              <w:cnfStyle w:val="100000000000" w:firstRow="1" w:lastRow="0" w:firstColumn="0" w:lastColumn="0" w:oddVBand="0" w:evenVBand="0" w:oddHBand="0" w:evenHBand="0" w:firstRowFirstColumn="0" w:firstRowLastColumn="0" w:lastRowFirstColumn="0" w:lastRowLastColumn="0"/>
+              <w:rPr>
+                <w:b w:val="0"/>
+                <w:bCs w:val="0"/>
+              </w:rPr>
+            </w:pPr>
+            <w:r>
+              <w:t>Beschreibung</w:t>
+            </w:r>
+          </w:p>
+        </w:tc>
+      </w:tr>
+      <w:tr>
+        <w:trPr>
+          <w:cnfStyle w:val="000000100000" w:firstRow="0" w:lastRow="0" w:firstColumn="0" w:lastColumn="0" w:oddVBand="0" w:evenVBand="0" w:oddHBand="1" w:evenHBand="0" w:firstRowFirstColumn="0" w:firstRowLastColumn="0" w:lastRowFirstColumn="0" w:lastRowLastColumn="0"/>
+        </w:trPr>
+        <w:tc>
+          <w:tcPr>
+            <w:cnfStyle w:val="001000000000" w:firstRow="0" w:lastRow="0" w:firstColumn="1" w:lastColumn="0" w:oddVBand="0" w:evenVBand="0" w:oddHBand="0" w:evenHBand="0" w:firstRowFirstColumn="0" w:firstRowLastColumn="0" w:lastRowFirstColumn="0" w:lastRowLastColumn="0"/>
+            <w:tcW w:w="1985" w:type="dxa"/>
+          </w:tcPr>
+          <w:p>
+            <w:r>
+              <w:t>RUP</w:t>
+            </w:r>
+          </w:p>
+        </w:tc>
+        <w:tc>
+          <w:tcPr>
+            <w:tcW w:w="7123" w:type="dxa"/>
+          </w:tcPr>
+          <w:p>
+            <w:pPr>
+              <w:cnfStyle w:val="000000100000" w:firstRow="0" w:lastRow="0" w:firstColumn="0" w:lastColumn="0" w:oddVBand="0" w:evenVBand="0" w:oddHBand="1" w:evenHBand="0" w:firstRowFirstColumn="0" w:firstRowLastColumn="0" w:lastRowFirstColumn="0" w:lastRowLastColumn="0"/>
+            </w:pPr>
+            <w:r>
+              <w:t>Rational Unified Process</w:t>
+            </w:r>
           </w:p>
         </w:tc>
       </w:tr>
@@ -1351,193 +1655,6 @@
           </w:p>
         </w:tc>
       </w:tr>
-      <w:tr>
-        <w:trPr>
-          <w:cnfStyle w:val="000000100000" w:firstRow="0" w:lastRow="0" w:firstColumn="0" w:lastColumn="0" w:oddVBand="0" w:evenVBand="0" w:oddHBand="1" w:evenHBand="0" w:firstRowFirstColumn="0" w:firstRowLastColumn="0" w:lastRowFirstColumn="0" w:lastRowLastColumn="0"/>
-        </w:trPr>
-        <w:tc>
-          <w:tcPr>
-            <w:cnfStyle w:val="001000000000" w:firstRow="0" w:lastRow="0" w:firstColumn="1" w:lastColumn="0" w:oddVBand="0" w:evenVBand="0" w:oddHBand="0" w:evenHBand="0" w:firstRowFirstColumn="0" w:firstRowLastColumn="0" w:lastRowFirstColumn="0" w:lastRowLastColumn="0"/>
-            <w:tcW w:w="1985" w:type="dxa"/>
-          </w:tcPr>
-          <w:p/>
-        </w:tc>
-        <w:tc>
-          <w:tcPr>
-            <w:tcW w:w="7123" w:type="dxa"/>
-          </w:tcPr>
-          <w:p>
-            <w:pPr>
-              <w:cnfStyle w:val="000000100000" w:firstRow="0" w:lastRow="0" w:firstColumn="0" w:lastColumn="0" w:oddVBand="0" w:evenVBand="0" w:oddHBand="1" w:evenHBand="0" w:firstRowFirstColumn="0" w:firstRowLastColumn="0" w:lastRowFirstColumn="0" w:lastRowLastColumn="0"/>
-            </w:pPr>
-          </w:p>
-        </w:tc>
-      </w:tr>
-    </w:tbl>
-    <w:p>
-      <w:pPr>
-        <w:pStyle w:val="Heading2"/>
-      </w:pPr>
-      <w:bookmarkStart w:id="6" w:name="_Toc304546010"/>
-      <w:r>
-        <w:t>Abkürzungserläuterung</w:t>
-      </w:r>
-      <w:bookmarkEnd w:id="6"/>
-    </w:p>
-    <w:tbl>
-      <w:tblPr>
-        <w:tblStyle w:val="MediumShading1-Accent1"/>
-        <w:tblW w:w="0" w:type="auto"/>
-        <w:tblInd w:w="108" w:type="dxa"/>
-        <w:tblLook w:val="04A0" w:firstRow="1" w:lastRow="0" w:firstColumn="1" w:lastColumn="0" w:noHBand="0" w:noVBand="1"/>
-      </w:tblPr>
-      <w:tblGrid>
-        <w:gridCol w:w="1985"/>
-        <w:gridCol w:w="7123"/>
-      </w:tblGrid>
-      <w:tr>
-        <w:trPr>
-          <w:cnfStyle w:val="100000000000" w:firstRow="1" w:lastRow="0" w:firstColumn="0" w:lastColumn="0" w:oddVBand="0" w:evenVBand="0" w:oddHBand="0" w:evenHBand="0" w:firstRowFirstColumn="0" w:firstRowLastColumn="0" w:lastRowFirstColumn="0" w:lastRowLastColumn="0"/>
-        </w:trPr>
-        <w:tc>
-          <w:tcPr>
-            <w:cnfStyle w:val="001000000000" w:firstRow="0" w:lastRow="0" w:firstColumn="1" w:lastColumn="0" w:oddVBand="0" w:evenVBand="0" w:oddHBand="0" w:evenHBand="0" w:firstRowFirstColumn="0" w:firstRowLastColumn="0" w:lastRowFirstColumn="0" w:lastRowLastColumn="0"/>
-            <w:tcW w:w="1985" w:type="dxa"/>
-          </w:tcPr>
-          <w:p>
-            <w:r>
-              <w:t>Begriff</w:t>
-            </w:r>
-          </w:p>
-        </w:tc>
-        <w:tc>
-          <w:tcPr>
-            <w:tcW w:w="7123" w:type="dxa"/>
-          </w:tcPr>
-          <w:p>
-            <w:pPr>
-              <w:cnfStyle w:val="100000000000" w:firstRow="1" w:lastRow="0" w:firstColumn="0" w:lastColumn="0" w:oddVBand="0" w:evenVBand="0" w:oddHBand="0" w:evenHBand="0" w:firstRowFirstColumn="0" w:firstRowLastColumn="0" w:lastRowFirstColumn="0" w:lastRowLastColumn="0"/>
-              <w:rPr>
-                <w:b w:val="0"/>
-                <w:bCs w:val="0"/>
-              </w:rPr>
-            </w:pPr>
-            <w:r>
-              <w:t>Beschreibung</w:t>
-            </w:r>
-          </w:p>
-        </w:tc>
-      </w:tr>
-      <w:tr>
-        <w:trPr>
-          <w:cnfStyle w:val="000000100000" w:firstRow="0" w:lastRow="0" w:firstColumn="0" w:lastColumn="0" w:oddVBand="0" w:evenVBand="0" w:oddHBand="1" w:evenHBand="0" w:firstRowFirstColumn="0" w:firstRowLastColumn="0" w:lastRowFirstColumn="0" w:lastRowLastColumn="0"/>
-        </w:trPr>
-        <w:tc>
-          <w:tcPr>
-            <w:cnfStyle w:val="001000000000" w:firstRow="0" w:lastRow="0" w:firstColumn="1" w:lastColumn="0" w:oddVBand="0" w:evenVBand="0" w:oddHBand="0" w:evenHBand="0" w:firstRowFirstColumn="0" w:firstRowLastColumn="0" w:lastRowFirstColumn="0" w:lastRowLastColumn="0"/>
-            <w:tcW w:w="1985" w:type="dxa"/>
-          </w:tcPr>
-          <w:p/>
-        </w:tc>
-        <w:tc>
-          <w:tcPr>
-            <w:tcW w:w="7123" w:type="dxa"/>
-          </w:tcPr>
-          <w:p>
-            <w:pPr>
-              <w:cnfStyle w:val="000000100000" w:firstRow="0" w:lastRow="0" w:firstColumn="0" w:lastColumn="0" w:oddVBand="0" w:evenVBand="0" w:oddHBand="1" w:evenHBand="0" w:firstRowFirstColumn="0" w:firstRowLastColumn="0" w:lastRowFirstColumn="0" w:lastRowLastColumn="0"/>
-            </w:pPr>
-          </w:p>
-        </w:tc>
-      </w:tr>
-      <w:tr>
-        <w:trPr>
-          <w:cnfStyle w:val="000000010000" w:firstRow="0" w:lastRow="0" w:firstColumn="0" w:lastColumn="0" w:oddVBand="0" w:evenVBand="0" w:oddHBand="0" w:evenHBand="1" w:firstRowFirstColumn="0" w:firstRowLastColumn="0" w:lastRowFirstColumn="0" w:lastRowLastColumn="0"/>
-        </w:trPr>
-        <w:tc>
-          <w:tcPr>
-            <w:cnfStyle w:val="001000000000" w:firstRow="0" w:lastRow="0" w:firstColumn="1" w:lastColumn="0" w:oddVBand="0" w:evenVBand="0" w:oddHBand="0" w:evenHBand="0" w:firstRowFirstColumn="0" w:firstRowLastColumn="0" w:lastRowFirstColumn="0" w:lastRowLastColumn="0"/>
-            <w:tcW w:w="1985" w:type="dxa"/>
-          </w:tcPr>
-          <w:p/>
-        </w:tc>
-        <w:tc>
-          <w:tcPr>
-            <w:tcW w:w="7123" w:type="dxa"/>
-          </w:tcPr>
-          <w:p>
-            <w:pPr>
-              <w:cnfStyle w:val="000000010000" w:firstRow="0" w:lastRow="0" w:firstColumn="0" w:lastColumn="0" w:oddVBand="0" w:evenVBand="0" w:oddHBand="0" w:evenHBand="1" w:firstRowFirstColumn="0" w:firstRowLastColumn="0" w:lastRowFirstColumn="0" w:lastRowLastColumn="0"/>
-            </w:pPr>
-          </w:p>
-        </w:tc>
-      </w:tr>
-      <w:tr>
-        <w:trPr>
-          <w:cnfStyle w:val="000000100000" w:firstRow="0" w:lastRow="0" w:firstColumn="0" w:lastColumn="0" w:oddVBand="0" w:evenVBand="0" w:oddHBand="1" w:evenHBand="0" w:firstRowFirstColumn="0" w:firstRowLastColumn="0" w:lastRowFirstColumn="0" w:lastRowLastColumn="0"/>
-        </w:trPr>
-        <w:tc>
-          <w:tcPr>
-            <w:cnfStyle w:val="001000000000" w:firstRow="0" w:lastRow="0" w:firstColumn="1" w:lastColumn="0" w:oddVBand="0" w:evenVBand="0" w:oddHBand="0" w:evenHBand="0" w:firstRowFirstColumn="0" w:firstRowLastColumn="0" w:lastRowFirstColumn="0" w:lastRowLastColumn="0"/>
-            <w:tcW w:w="1985" w:type="dxa"/>
-          </w:tcPr>
-          <w:p/>
-        </w:tc>
-        <w:tc>
-          <w:tcPr>
-            <w:tcW w:w="7123" w:type="dxa"/>
-          </w:tcPr>
-          <w:p>
-            <w:pPr>
-              <w:cnfStyle w:val="000000100000" w:firstRow="0" w:lastRow="0" w:firstColumn="0" w:lastColumn="0" w:oddVBand="0" w:evenVBand="0" w:oddHBand="1" w:evenHBand="0" w:firstRowFirstColumn="0" w:firstRowLastColumn="0" w:lastRowFirstColumn="0" w:lastRowLastColumn="0"/>
-            </w:pPr>
-          </w:p>
-        </w:tc>
-      </w:tr>
-      <w:tr>
-        <w:trPr>
-          <w:cnfStyle w:val="000000010000" w:firstRow="0" w:lastRow="0" w:firstColumn="0" w:lastColumn="0" w:oddVBand="0" w:evenVBand="0" w:oddHBand="0" w:evenHBand="1" w:firstRowFirstColumn="0" w:firstRowLastColumn="0" w:lastRowFirstColumn="0" w:lastRowLastColumn="0"/>
-        </w:trPr>
-        <w:tc>
-          <w:tcPr>
-            <w:cnfStyle w:val="001000000000" w:firstRow="0" w:lastRow="0" w:firstColumn="1" w:lastColumn="0" w:oddVBand="0" w:evenVBand="0" w:oddHBand="0" w:evenHBand="0" w:firstRowFirstColumn="0" w:firstRowLastColumn="0" w:lastRowFirstColumn="0" w:lastRowLastColumn="0"/>
-            <w:tcW w:w="1985" w:type="dxa"/>
-          </w:tcPr>
-          <w:p/>
-        </w:tc>
-        <w:tc>
-          <w:tcPr>
-            <w:tcW w:w="7123" w:type="dxa"/>
-          </w:tcPr>
-          <w:p>
-            <w:pPr>
-              <w:cnfStyle w:val="000000010000" w:firstRow="0" w:lastRow="0" w:firstColumn="0" w:lastColumn="0" w:oddVBand="0" w:evenVBand="0" w:oddHBand="0" w:evenHBand="1" w:firstRowFirstColumn="0" w:firstRowLastColumn="0" w:lastRowFirstColumn="0" w:lastRowLastColumn="0"/>
-            </w:pPr>
-          </w:p>
-        </w:tc>
-      </w:tr>
-      <w:tr>
-        <w:trPr>
-          <w:cnfStyle w:val="000000100000" w:firstRow="0" w:lastRow="0" w:firstColumn="0" w:lastColumn="0" w:oddVBand="0" w:evenVBand="0" w:oddHBand="1" w:evenHBand="0" w:firstRowFirstColumn="0" w:firstRowLastColumn="0" w:lastRowFirstColumn="0" w:lastRowLastColumn="0"/>
-        </w:trPr>
-        <w:tc>
-          <w:tcPr>
-            <w:cnfStyle w:val="001000000000" w:firstRow="0" w:lastRow="0" w:firstColumn="1" w:lastColumn="0" w:oddVBand="0" w:evenVBand="0" w:oddHBand="0" w:evenHBand="0" w:firstRowFirstColumn="0" w:firstRowLastColumn="0" w:lastRowFirstColumn="0" w:lastRowLastColumn="0"/>
-            <w:tcW w:w="1985" w:type="dxa"/>
-          </w:tcPr>
-          <w:p/>
-        </w:tc>
-        <w:tc>
-          <w:tcPr>
-            <w:tcW w:w="7123" w:type="dxa"/>
-          </w:tcPr>
-          <w:p>
-            <w:pPr>
-              <w:cnfStyle w:val="000000100000" w:firstRow="0" w:lastRow="0" w:firstColumn="0" w:lastColumn="0" w:oddVBand="0" w:evenVBand="0" w:oddHBand="1" w:evenHBand="0" w:firstRowFirstColumn="0" w:firstRowLastColumn="0" w:lastRowFirstColumn="0" w:lastRowLastColumn="0"/>
-            </w:pPr>
-          </w:p>
-        </w:tc>
-      </w:tr>
     </w:tbl>
     <w:p/>
     <w:sectPr>
@@ -1583,7 +1700,7 @@
 <w:ftr xmlns:wpc="http://schemas.microsoft.com/office/word/2010/wordprocessingCanvas" xmlns:mc="http://schemas.openxmlformats.org/markup-compatibility/2006" xmlns:o="urn:schemas-microsoft-com:office:office" xmlns:r="http://schemas.openxmlformats.org/officeDocument/2006/relationships" xmlns:m="http://schemas.openxmlformats.org/officeDocument/2006/math" xmlns:v="urn:schemas-microsoft-com:vml" xmlns:wp14="http://schemas.microsoft.com/office/word/2010/wordprocessingDrawing" xmlns:wp="http://schemas.openxmlformats.org/drawingml/2006/wordprocessingDrawing" xmlns:w10="urn:schemas-microsoft-com:office:word" xmlns:w="http://schemas.openxmlformats.org/wordprocessingml/2006/main" xmlns:w14="http://schemas.microsoft.com/office/word/2010/wordml" xmlns:wpg="http://schemas.microsoft.com/office/word/2010/wordprocessingGroup" xmlns:wpi="http://schemas.microsoft.com/office/word/2010/wordprocessingInk" xmlns:wne="http://schemas.microsoft.com/office/word/2006/wordml" xmlns:wps="http://schemas.microsoft.com/office/word/2010/wordprocessingShape" mc:Ignorable="w14 wp14">
   <w:p>
     <w:pPr>
-      <w:pStyle w:val="Footer"/>
+      <w:pStyle w:val="Fuzeile"/>
     </w:pPr>
     <w:r>
       <w:t>Project Flip 2.0 - Glossar</w:t>
@@ -1604,7 +1721,7 @@
       <w:rPr>
         <w:noProof/>
       </w:rPr>
-      <w:t>23. September 2011</w:t>
+      <w:t>2. Oktober 2011</w:t>
     </w:r>
     <w:r>
       <w:fldChar w:fldCharType="end"/>
@@ -1656,31 +1773,16 @@
       </w:rPr>
       <w:t xml:space="preserve"> von </w:t>
     </w:r>
-    <w:r>
-      <w:fldChar w:fldCharType="begin"/>
-    </w:r>
-    <w:r>
-      <w:instrText>NUMPAGES  \* Arabic  \* MERGEFORMAT</w:instrText>
-    </w:r>
-    <w:r>
-      <w:fldChar w:fldCharType="separate"/>
-    </w:r>
-    <w:r>
-      <w:rPr>
-        <w:b/>
-        <w:noProof/>
-        <w:lang w:val="de-DE"/>
-      </w:rPr>
-      <w:t>2</w:t>
-    </w:r>
-    <w:r>
-      <w:rPr>
-        <w:b/>
-        <w:noProof/>
-        <w:lang w:val="de-DE"/>
-      </w:rPr>
-      <w:fldChar w:fldCharType="end"/>
-    </w:r>
+    <w:fldSimple w:instr="NUMPAGES  \* Arabic  \* MERGEFORMAT">
+      <w:r>
+        <w:rPr>
+          <w:b/>
+          <w:noProof/>
+          <w:lang w:val="de-DE"/>
+        </w:rPr>
+        <w:t>2</w:t>
+      </w:r>
+    </w:fldSimple>
   </w:p>
 </w:ftr>
 </file>
@@ -1714,7 +1816,7 @@
 <w:hdr xmlns:wpc="http://schemas.microsoft.com/office/word/2010/wordprocessingCanvas" xmlns:mc="http://schemas.openxmlformats.org/markup-compatibility/2006" xmlns:o="urn:schemas-microsoft-com:office:office" xmlns:r="http://schemas.openxmlformats.org/officeDocument/2006/relationships" xmlns:m="http://schemas.openxmlformats.org/officeDocument/2006/math" xmlns:v="urn:schemas-microsoft-com:vml" xmlns:wp14="http://schemas.microsoft.com/office/word/2010/wordprocessingDrawing" xmlns:wp="http://schemas.openxmlformats.org/drawingml/2006/wordprocessingDrawing" xmlns:w10="urn:schemas-microsoft-com:office:word" xmlns:w="http://schemas.openxmlformats.org/wordprocessingml/2006/main" xmlns:w14="http://schemas.microsoft.com/office/word/2010/wordml" xmlns:wpg="http://schemas.microsoft.com/office/word/2010/wordprocessingGroup" xmlns:wpi="http://schemas.microsoft.com/office/word/2010/wordprocessingInk" xmlns:wne="http://schemas.microsoft.com/office/word/2006/wordml" xmlns:wps="http://schemas.microsoft.com/office/word/2010/wordprocessingShape" mc:Ignorable="w14 wp14">
   <w:p>
     <w:pPr>
-      <w:pStyle w:val="Header"/>
+      <w:pStyle w:val="Kopfzeile"/>
     </w:pPr>
     <w:r>
       <w:rPr>
@@ -1985,7 +2087,7 @@
     <w:lvl w:ilvl="0">
       <w:start w:val="1"/>
       <w:numFmt w:val="decimal"/>
-      <w:pStyle w:val="Heading1"/>
+      <w:pStyle w:val="berschrift1"/>
       <w:lvlText w:val="%1"/>
       <w:lvlJc w:val="left"/>
       <w:pPr>
@@ -1995,7 +2097,7 @@
     <w:lvl w:ilvl="1">
       <w:start w:val="1"/>
       <w:numFmt w:val="decimal"/>
-      <w:pStyle w:val="Heading2"/>
+      <w:pStyle w:val="berschrift2"/>
       <w:lvlText w:val="%1.%2"/>
       <w:lvlJc w:val="left"/>
       <w:pPr>
@@ -2005,7 +2107,7 @@
     <w:lvl w:ilvl="2">
       <w:start w:val="1"/>
       <w:numFmt w:val="decimal"/>
-      <w:pStyle w:val="Heading3"/>
+      <w:pStyle w:val="berschrift3"/>
       <w:lvlText w:val="%1.%2.%3"/>
       <w:lvlJc w:val="left"/>
       <w:pPr>
@@ -2015,7 +2117,7 @@
     <w:lvl w:ilvl="3">
       <w:start w:val="1"/>
       <w:numFmt w:val="decimal"/>
-      <w:pStyle w:val="Heading4"/>
+      <w:pStyle w:val="berschrift4"/>
       <w:lvlText w:val="%1.%2.%3.%4"/>
       <w:lvlJc w:val="left"/>
       <w:pPr>
@@ -2025,7 +2127,7 @@
     <w:lvl w:ilvl="4">
       <w:start w:val="1"/>
       <w:numFmt w:val="decimal"/>
-      <w:pStyle w:val="Heading5"/>
+      <w:pStyle w:val="berschrift5"/>
       <w:lvlText w:val="%1.%2.%3.%4.%5"/>
       <w:lvlJc w:val="left"/>
       <w:pPr>
@@ -2035,7 +2137,7 @@
     <w:lvl w:ilvl="5">
       <w:start w:val="1"/>
       <w:numFmt w:val="decimal"/>
-      <w:pStyle w:val="Heading6"/>
+      <w:pStyle w:val="berschrift6"/>
       <w:lvlText w:val="%1.%2.%3.%4.%5.%6"/>
       <w:lvlJc w:val="left"/>
       <w:pPr>
@@ -2045,7 +2147,7 @@
     <w:lvl w:ilvl="6">
       <w:start w:val="1"/>
       <w:numFmt w:val="decimal"/>
-      <w:pStyle w:val="Heading7"/>
+      <w:pStyle w:val="berschrift7"/>
       <w:lvlText w:val="%1.%2.%3.%4.%5.%6.%7"/>
       <w:lvlJc w:val="left"/>
       <w:pPr>
@@ -2055,7 +2157,7 @@
     <w:lvl w:ilvl="7">
       <w:start w:val="1"/>
       <w:numFmt w:val="decimal"/>
-      <w:pStyle w:val="Heading8"/>
+      <w:pStyle w:val="berschrift8"/>
       <w:lvlText w:val="%1.%2.%3.%4.%5.%6.%7.%8"/>
       <w:lvlJc w:val="left"/>
       <w:pPr>
@@ -2065,7 +2167,7 @@
     <w:lvl w:ilvl="8">
       <w:start w:val="1"/>
       <w:numFmt w:val="decimal"/>
-      <w:pStyle w:val="Heading9"/>
+      <w:pStyle w:val="berschrift9"/>
       <w:lvlText w:val="%1.%2.%3.%4.%5.%6.%7.%8.%9"/>
       <w:lvlJc w:val="left"/>
       <w:pPr>
@@ -2330,7 +2432,7 @@
     <w:lsdException w:name="Bibliography" w:uiPriority="37"/>
     <w:lsdException w:name="TOC Heading" w:uiPriority="39" w:qFormat="1"/>
   </w:latentStyles>
-  <w:style w:type="paragraph" w:default="1" w:styleId="Normal">
+  <w:style w:type="paragraph" w:default="1" w:styleId="Standard">
     <w:name w:val="Normal"/>
     <w:qFormat/>
     <w:rsid w:val="003C3BB7"/>
@@ -2339,11 +2441,11 @@
       <w:szCs w:val="20"/>
     </w:rPr>
   </w:style>
-  <w:style w:type="paragraph" w:styleId="Heading1">
+  <w:style w:type="paragraph" w:styleId="berschrift1">
     <w:name w:val="heading 1"/>
-    <w:basedOn w:val="Normal"/>
-    <w:next w:val="Normal"/>
-    <w:link w:val="Heading1Char"/>
+    <w:basedOn w:val="Standard"/>
+    <w:next w:val="Standard"/>
+    <w:link w:val="berschrift1Zchn"/>
     <w:uiPriority w:val="9"/>
     <w:qFormat/>
     <w:rsid w:val="00976450"/>
@@ -2371,11 +2473,11 @@
       <w:szCs w:val="22"/>
     </w:rPr>
   </w:style>
-  <w:style w:type="paragraph" w:styleId="Heading2">
+  <w:style w:type="paragraph" w:styleId="berschrift2">
     <w:name w:val="heading 2"/>
-    <w:basedOn w:val="Normal"/>
-    <w:next w:val="Normal"/>
-    <w:link w:val="Heading2Char"/>
+    <w:basedOn w:val="Standard"/>
+    <w:next w:val="Standard"/>
+    <w:link w:val="berschrift2Zchn"/>
     <w:uiPriority w:val="9"/>
     <w:unhideWhenUsed/>
     <w:qFormat/>
@@ -2402,11 +2504,11 @@
       <w:szCs w:val="22"/>
     </w:rPr>
   </w:style>
-  <w:style w:type="paragraph" w:styleId="Heading3">
+  <w:style w:type="paragraph" w:styleId="berschrift3">
     <w:name w:val="heading 3"/>
-    <w:basedOn w:val="Normal"/>
-    <w:next w:val="Normal"/>
-    <w:link w:val="Heading3Char"/>
+    <w:basedOn w:val="Standard"/>
+    <w:next w:val="Standard"/>
+    <w:link w:val="berschrift3Zchn"/>
     <w:uiPriority w:val="9"/>
     <w:unhideWhenUsed/>
     <w:qFormat/>
@@ -2429,11 +2531,11 @@
       <w:szCs w:val="22"/>
     </w:rPr>
   </w:style>
-  <w:style w:type="paragraph" w:styleId="Heading4">
+  <w:style w:type="paragraph" w:styleId="berschrift4">
     <w:name w:val="heading 4"/>
-    <w:basedOn w:val="Normal"/>
-    <w:next w:val="Normal"/>
-    <w:link w:val="Heading4Char"/>
+    <w:basedOn w:val="Standard"/>
+    <w:next w:val="Standard"/>
+    <w:link w:val="berschrift4Zchn"/>
     <w:uiPriority w:val="9"/>
     <w:unhideWhenUsed/>
     <w:qFormat/>
@@ -2458,11 +2560,11 @@
       <w:szCs w:val="22"/>
     </w:rPr>
   </w:style>
-  <w:style w:type="paragraph" w:styleId="Heading5">
+  <w:style w:type="paragraph" w:styleId="berschrift5">
     <w:name w:val="heading 5"/>
-    <w:basedOn w:val="Normal"/>
-    <w:next w:val="Normal"/>
-    <w:link w:val="Heading5Char"/>
+    <w:basedOn w:val="Standard"/>
+    <w:next w:val="Standard"/>
+    <w:link w:val="berschrift5Zchn"/>
     <w:uiPriority w:val="9"/>
     <w:unhideWhenUsed/>
     <w:qFormat/>
@@ -2483,11 +2585,11 @@
       <w:szCs w:val="22"/>
     </w:rPr>
   </w:style>
-  <w:style w:type="paragraph" w:styleId="Heading6">
+  <w:style w:type="paragraph" w:styleId="berschrift6">
     <w:name w:val="heading 6"/>
-    <w:basedOn w:val="Normal"/>
-    <w:next w:val="Normal"/>
-    <w:link w:val="Heading6Char"/>
+    <w:basedOn w:val="Standard"/>
+    <w:next w:val="Standard"/>
+    <w:link w:val="berschrift6Zchn"/>
     <w:uiPriority w:val="9"/>
     <w:semiHidden/>
     <w:unhideWhenUsed/>
@@ -2512,11 +2614,11 @@
       <w:szCs w:val="22"/>
     </w:rPr>
   </w:style>
-  <w:style w:type="paragraph" w:styleId="Heading7">
+  <w:style w:type="paragraph" w:styleId="berschrift7">
     <w:name w:val="heading 7"/>
-    <w:basedOn w:val="Normal"/>
-    <w:next w:val="Normal"/>
-    <w:link w:val="Heading7Char"/>
+    <w:basedOn w:val="Standard"/>
+    <w:next w:val="Standard"/>
+    <w:link w:val="berschrift7Zchn"/>
     <w:uiPriority w:val="9"/>
     <w:semiHidden/>
     <w:unhideWhenUsed/>
@@ -2538,11 +2640,11 @@
       <w:szCs w:val="22"/>
     </w:rPr>
   </w:style>
-  <w:style w:type="paragraph" w:styleId="Heading8">
+  <w:style w:type="paragraph" w:styleId="berschrift8">
     <w:name w:val="heading 8"/>
-    <w:basedOn w:val="Normal"/>
-    <w:next w:val="Normal"/>
-    <w:link w:val="Heading8Char"/>
+    <w:basedOn w:val="Standard"/>
+    <w:next w:val="Standard"/>
+    <w:link w:val="berschrift8Zchn"/>
     <w:uiPriority w:val="9"/>
     <w:semiHidden/>
     <w:unhideWhenUsed/>
@@ -2563,11 +2665,11 @@
       <w:szCs w:val="18"/>
     </w:rPr>
   </w:style>
-  <w:style w:type="paragraph" w:styleId="Heading9">
+  <w:style w:type="paragraph" w:styleId="berschrift9">
     <w:name w:val="heading 9"/>
-    <w:basedOn w:val="Normal"/>
-    <w:next w:val="Normal"/>
-    <w:link w:val="Heading9Char"/>
+    <w:basedOn w:val="Standard"/>
+    <w:next w:val="Standard"/>
+    <w:link w:val="berschrift9Zchn"/>
     <w:uiPriority w:val="9"/>
     <w:semiHidden/>
     <w:unhideWhenUsed/>
@@ -2589,13 +2691,13 @@
       <w:szCs w:val="18"/>
     </w:rPr>
   </w:style>
-  <w:style w:type="character" w:default="1" w:styleId="DefaultParagraphFont">
+  <w:style w:type="character" w:default="1" w:styleId="Absatz-Standardschriftart">
     <w:name w:val="Default Paragraph Font"/>
     <w:uiPriority w:val="1"/>
     <w:semiHidden/>
     <w:unhideWhenUsed/>
   </w:style>
-  <w:style w:type="table" w:default="1" w:styleId="TableNormal">
+  <w:style w:type="table" w:default="1" w:styleId="NormaleTabelle">
     <w:name w:val="Normal Table"/>
     <w:uiPriority w:val="99"/>
     <w:semiHidden/>
@@ -2610,16 +2712,16 @@
       </w:tblCellMar>
     </w:tblPr>
   </w:style>
-  <w:style w:type="numbering" w:default="1" w:styleId="NoList">
+  <w:style w:type="numbering" w:default="1" w:styleId="KeineListe">
     <w:name w:val="No List"/>
     <w:uiPriority w:val="99"/>
     <w:semiHidden/>
     <w:unhideWhenUsed/>
   </w:style>
-  <w:style w:type="character" w:customStyle="1" w:styleId="Heading1Char">
-    <w:name w:val="Heading 1 Char"/>
-    <w:basedOn w:val="DefaultParagraphFont"/>
-    <w:link w:val="Heading1"/>
+  <w:style w:type="character" w:customStyle="1" w:styleId="berschrift1Zchn">
+    <w:name w:val="Überschrift 1 Zchn"/>
+    <w:basedOn w:val="Absatz-Standardschriftart"/>
+    <w:link w:val="berschrift1"/>
     <w:uiPriority w:val="9"/>
     <w:rsid w:val="00976450"/>
     <w:rPr>
@@ -2632,10 +2734,10 @@
       <w:shd w:val="clear" w:color="auto" w:fill="D5D3EA"/>
     </w:rPr>
   </w:style>
-  <w:style w:type="character" w:customStyle="1" w:styleId="Heading2Char">
-    <w:name w:val="Heading 2 Char"/>
-    <w:basedOn w:val="DefaultParagraphFont"/>
-    <w:link w:val="Heading2"/>
+  <w:style w:type="character" w:customStyle="1" w:styleId="berschrift2Zchn">
+    <w:name w:val="Überschrift 2 Zchn"/>
+    <w:basedOn w:val="Absatz-Standardschriftart"/>
+    <w:link w:val="berschrift2"/>
     <w:uiPriority w:val="9"/>
     <w:rsid w:val="00976450"/>
     <w:rPr>
@@ -2646,9 +2748,9 @@
       <w:shd w:val="clear" w:color="auto" w:fill="FFFFFF" w:themeFill="background1"/>
     </w:rPr>
   </w:style>
-  <w:style w:type="table" w:styleId="TableGrid">
+  <w:style w:type="table" w:styleId="Tabellenraster">
     <w:name w:val="Table Grid"/>
-    <w:basedOn w:val="TableNormal"/>
+    <w:basedOn w:val="NormaleTabelle"/>
     <w:uiPriority w:val="59"/>
     <w:rsid w:val="00651384"/>
     <w:pPr>
@@ -2672,9 +2774,9 @@
       </w:tblCellMar>
     </w:tblPr>
   </w:style>
-  <w:style w:type="table" w:styleId="LightGrid-Accent1">
+  <w:style w:type="table" w:styleId="HellesRaster-Akzent1">
     <w:name w:val="Light Grid Accent 1"/>
-    <w:basedOn w:val="TableNormal"/>
+    <w:basedOn w:val="NormaleTabelle"/>
     <w:uiPriority w:val="62"/>
     <w:rsid w:val="00CB0412"/>
     <w:pPr>
@@ -2802,9 +2904,9 @@
       </w:tcPr>
     </w:tblStylePr>
   </w:style>
-  <w:style w:type="table" w:styleId="MediumShading1-Accent1">
+  <w:style w:type="table" w:styleId="MittlereSchattierung1-Akzent1">
     <w:name w:val="Medium Shading 1 Accent 1"/>
-    <w:basedOn w:val="TableNormal"/>
+    <w:basedOn w:val="NormaleTabelle"/>
     <w:uiPriority w:val="63"/>
     <w:rsid w:val="00FC564C"/>
     <w:pPr>
@@ -2902,9 +3004,9 @@
       </w:tcPr>
     </w:tblStylePr>
   </w:style>
-  <w:style w:type="table" w:styleId="MediumList2-Accent1">
+  <w:style w:type="table" w:styleId="MittlereListe2-Akzent1">
     <w:name w:val="Medium List 2 Accent 1"/>
-    <w:basedOn w:val="TableNormal"/>
+    <w:basedOn w:val="NormaleTabelle"/>
     <w:uiPriority w:val="66"/>
     <w:rsid w:val="00CB0412"/>
     <w:pPr>
@@ -3030,9 +3132,9 @@
       </w:tcPr>
     </w:tblStylePr>
   </w:style>
-  <w:style w:type="table" w:styleId="MediumList1-Accent1">
+  <w:style w:type="table" w:styleId="MittlereListe1-Akzent1">
     <w:name w:val="Medium List 1 Accent 1"/>
-    <w:basedOn w:val="TableNormal"/>
+    <w:basedOn w:val="NormaleTabelle"/>
     <w:uiPriority w:val="65"/>
     <w:rsid w:val="00CB0412"/>
     <w:pPr>
@@ -3114,10 +3216,10 @@
       </w:tcPr>
     </w:tblStylePr>
   </w:style>
-  <w:style w:type="character" w:customStyle="1" w:styleId="Heading3Char">
-    <w:name w:val="Heading 3 Char"/>
-    <w:basedOn w:val="DefaultParagraphFont"/>
-    <w:link w:val="Heading3"/>
+  <w:style w:type="character" w:customStyle="1" w:styleId="berschrift3Zchn">
+    <w:name w:val="Überschrift 3 Zchn"/>
+    <w:basedOn w:val="Absatz-Standardschriftart"/>
+    <w:link w:val="berschrift3"/>
     <w:uiPriority w:val="9"/>
     <w:rsid w:val="00976450"/>
     <w:rPr>
@@ -3125,10 +3227,10 @@
       <w:spacing w:val="15"/>
     </w:rPr>
   </w:style>
-  <w:style w:type="character" w:customStyle="1" w:styleId="Heading4Char">
-    <w:name w:val="Heading 4 Char"/>
-    <w:basedOn w:val="DefaultParagraphFont"/>
-    <w:link w:val="Heading4"/>
+  <w:style w:type="character" w:customStyle="1" w:styleId="berschrift4Zchn">
+    <w:name w:val="Überschrift 4 Zchn"/>
+    <w:basedOn w:val="Absatz-Standardschriftart"/>
+    <w:link w:val="berschrift4"/>
     <w:uiPriority w:val="9"/>
     <w:rsid w:val="00976450"/>
     <w:rPr>
@@ -3137,10 +3239,10 @@
       <w:spacing w:val="10"/>
     </w:rPr>
   </w:style>
-  <w:style w:type="character" w:customStyle="1" w:styleId="Heading5Char">
-    <w:name w:val="Heading 5 Char"/>
-    <w:basedOn w:val="DefaultParagraphFont"/>
-    <w:link w:val="Heading5"/>
+  <w:style w:type="character" w:customStyle="1" w:styleId="berschrift5Zchn">
+    <w:name w:val="Überschrift 5 Zchn"/>
+    <w:basedOn w:val="Absatz-Standardschriftart"/>
+    <w:link w:val="berschrift5"/>
     <w:uiPriority w:val="9"/>
     <w:rsid w:val="00976450"/>
     <w:rPr>
@@ -3149,10 +3251,10 @@
       <w:spacing w:val="10"/>
     </w:rPr>
   </w:style>
-  <w:style w:type="character" w:customStyle="1" w:styleId="Heading6Char">
-    <w:name w:val="Heading 6 Char"/>
-    <w:basedOn w:val="DefaultParagraphFont"/>
-    <w:link w:val="Heading6"/>
+  <w:style w:type="character" w:customStyle="1" w:styleId="berschrift6Zchn">
+    <w:name w:val="Überschrift 6 Zchn"/>
+    <w:basedOn w:val="Absatz-Standardschriftart"/>
+    <w:link w:val="berschrift6"/>
     <w:uiPriority w:val="9"/>
     <w:semiHidden/>
     <w:rsid w:val="003C3BB7"/>
@@ -3162,10 +3264,10 @@
       <w:spacing w:val="10"/>
     </w:rPr>
   </w:style>
-  <w:style w:type="character" w:customStyle="1" w:styleId="Heading7Char">
-    <w:name w:val="Heading 7 Char"/>
-    <w:basedOn w:val="DefaultParagraphFont"/>
-    <w:link w:val="Heading7"/>
+  <w:style w:type="character" w:customStyle="1" w:styleId="berschrift7Zchn">
+    <w:name w:val="Überschrift 7 Zchn"/>
+    <w:basedOn w:val="Absatz-Standardschriftart"/>
+    <w:link w:val="berschrift7"/>
     <w:uiPriority w:val="9"/>
     <w:semiHidden/>
     <w:rsid w:val="003C3BB7"/>
@@ -3175,10 +3277,10 @@
       <w:spacing w:val="10"/>
     </w:rPr>
   </w:style>
-  <w:style w:type="character" w:customStyle="1" w:styleId="Heading8Char">
-    <w:name w:val="Heading 8 Char"/>
-    <w:basedOn w:val="DefaultParagraphFont"/>
-    <w:link w:val="Heading8"/>
+  <w:style w:type="character" w:customStyle="1" w:styleId="berschrift8Zchn">
+    <w:name w:val="Überschrift 8 Zchn"/>
+    <w:basedOn w:val="Absatz-Standardschriftart"/>
+    <w:link w:val="berschrift8"/>
     <w:uiPriority w:val="9"/>
     <w:semiHidden/>
     <w:rsid w:val="003C3BB7"/>
@@ -3189,10 +3291,10 @@
       <w:szCs w:val="18"/>
     </w:rPr>
   </w:style>
-  <w:style w:type="character" w:customStyle="1" w:styleId="Heading9Char">
-    <w:name w:val="Heading 9 Char"/>
-    <w:basedOn w:val="DefaultParagraphFont"/>
-    <w:link w:val="Heading9"/>
+  <w:style w:type="character" w:customStyle="1" w:styleId="berschrift9Zchn">
+    <w:name w:val="Überschrift 9 Zchn"/>
+    <w:basedOn w:val="Absatz-Standardschriftart"/>
+    <w:link w:val="berschrift9"/>
     <w:uiPriority w:val="9"/>
     <w:semiHidden/>
     <w:rsid w:val="003C3BB7"/>
@@ -3204,10 +3306,10 @@
       <w:szCs w:val="18"/>
     </w:rPr>
   </w:style>
-  <w:style w:type="paragraph" w:styleId="Caption">
+  <w:style w:type="paragraph" w:styleId="Beschriftung">
     <w:name w:val="caption"/>
-    <w:basedOn w:val="Normal"/>
-    <w:next w:val="Normal"/>
+    <w:basedOn w:val="Standard"/>
+    <w:next w:val="Standard"/>
     <w:uiPriority w:val="35"/>
     <w:semiHidden/>
     <w:unhideWhenUsed/>
@@ -3221,11 +3323,11 @@
       <w:szCs w:val="16"/>
     </w:rPr>
   </w:style>
-  <w:style w:type="paragraph" w:styleId="Title">
+  <w:style w:type="paragraph" w:styleId="Titel">
     <w:name w:val="Title"/>
-    <w:basedOn w:val="Normal"/>
-    <w:next w:val="Normal"/>
-    <w:link w:val="TitleChar"/>
+    <w:basedOn w:val="Standard"/>
+    <w:next w:val="Standard"/>
+    <w:link w:val="TitelZchn"/>
     <w:uiPriority w:val="10"/>
     <w:qFormat/>
     <w:rsid w:val="005E2896"/>
@@ -3241,10 +3343,10 @@
       <w:szCs w:val="52"/>
     </w:rPr>
   </w:style>
-  <w:style w:type="character" w:customStyle="1" w:styleId="TitleChar">
-    <w:name w:val="Title Char"/>
-    <w:basedOn w:val="DefaultParagraphFont"/>
-    <w:link w:val="Title"/>
+  <w:style w:type="character" w:customStyle="1" w:styleId="TitelZchn">
+    <w:name w:val="Titel Zchn"/>
+    <w:basedOn w:val="Absatz-Standardschriftart"/>
+    <w:link w:val="Titel"/>
     <w:uiPriority w:val="10"/>
     <w:rsid w:val="005E2896"/>
     <w:rPr>
@@ -3256,11 +3358,11 @@
       <w:szCs w:val="52"/>
     </w:rPr>
   </w:style>
-  <w:style w:type="paragraph" w:styleId="Subtitle">
+  <w:style w:type="paragraph" w:styleId="Untertitel">
     <w:name w:val="Subtitle"/>
-    <w:basedOn w:val="Normal"/>
-    <w:next w:val="Normal"/>
-    <w:link w:val="SubtitleChar"/>
+    <w:basedOn w:val="Standard"/>
+    <w:next w:val="Standard"/>
+    <w:link w:val="UntertitelZchn"/>
     <w:uiPriority w:val="11"/>
     <w:qFormat/>
     <w:rsid w:val="003C3BB7"/>
@@ -3275,10 +3377,10 @@
       <w:szCs w:val="24"/>
     </w:rPr>
   </w:style>
-  <w:style w:type="character" w:customStyle="1" w:styleId="SubtitleChar">
-    <w:name w:val="Subtitle Char"/>
-    <w:basedOn w:val="DefaultParagraphFont"/>
-    <w:link w:val="Subtitle"/>
+  <w:style w:type="character" w:customStyle="1" w:styleId="UntertitelZchn">
+    <w:name w:val="Untertitel Zchn"/>
+    <w:basedOn w:val="Absatz-Standardschriftart"/>
+    <w:link w:val="Untertitel"/>
     <w:uiPriority w:val="11"/>
     <w:rsid w:val="003C3BB7"/>
     <w:rPr>
@@ -3289,7 +3391,7 @@
       <w:szCs w:val="24"/>
     </w:rPr>
   </w:style>
-  <w:style w:type="character" w:styleId="Strong">
+  <w:style w:type="character" w:styleId="Fett">
     <w:name w:val="Strong"/>
     <w:uiPriority w:val="22"/>
     <w:qFormat/>
@@ -3299,7 +3401,7 @@
       <w:bCs/>
     </w:rPr>
   </w:style>
-  <w:style w:type="character" w:styleId="Emphasis">
+  <w:style w:type="character" w:styleId="Hervorhebung">
     <w:name w:val="Emphasis"/>
     <w:uiPriority w:val="20"/>
     <w:qFormat/>
@@ -3310,10 +3412,10 @@
       <w:spacing w:val="5"/>
     </w:rPr>
   </w:style>
-  <w:style w:type="paragraph" w:styleId="NoSpacing">
+  <w:style w:type="paragraph" w:styleId="KeinLeerraum">
     <w:name w:val="No Spacing"/>
-    <w:basedOn w:val="Normal"/>
-    <w:link w:val="NoSpacingChar"/>
+    <w:basedOn w:val="Standard"/>
+    <w:link w:val="KeinLeerraumZchn"/>
     <w:uiPriority w:val="1"/>
     <w:qFormat/>
     <w:rsid w:val="003C3BB7"/>
@@ -3321,10 +3423,10 @@
       <w:spacing w:after="0"/>
     </w:pPr>
   </w:style>
-  <w:style w:type="character" w:customStyle="1" w:styleId="NoSpacingChar">
-    <w:name w:val="No Spacing Char"/>
-    <w:basedOn w:val="DefaultParagraphFont"/>
-    <w:link w:val="NoSpacing"/>
+  <w:style w:type="character" w:customStyle="1" w:styleId="KeinLeerraumZchn">
+    <w:name w:val="Kein Leerraum Zchn"/>
+    <w:basedOn w:val="Absatz-Standardschriftart"/>
+    <w:link w:val="KeinLeerraum"/>
     <w:uiPriority w:val="1"/>
     <w:rsid w:val="003C3BB7"/>
     <w:rPr>
@@ -3332,9 +3434,9 @@
       <w:szCs w:val="20"/>
     </w:rPr>
   </w:style>
-  <w:style w:type="paragraph" w:styleId="ListParagraph">
+  <w:style w:type="paragraph" w:styleId="Listenabsatz">
     <w:name w:val="List Paragraph"/>
-    <w:basedOn w:val="Normal"/>
+    <w:basedOn w:val="Standard"/>
     <w:uiPriority w:val="34"/>
     <w:qFormat/>
     <w:rsid w:val="003C3BB7"/>
@@ -3343,11 +3445,11 @@
       <w:contextualSpacing/>
     </w:pPr>
   </w:style>
-  <w:style w:type="paragraph" w:styleId="Quote">
+  <w:style w:type="paragraph" w:styleId="Zitat">
     <w:name w:val="Quote"/>
-    <w:basedOn w:val="Normal"/>
-    <w:next w:val="Normal"/>
-    <w:link w:val="QuoteChar"/>
+    <w:basedOn w:val="Standard"/>
+    <w:next w:val="Standard"/>
+    <w:link w:val="ZitatZchn"/>
     <w:uiPriority w:val="29"/>
     <w:qFormat/>
     <w:rsid w:val="003C3BB7"/>
@@ -3356,10 +3458,10 @@
       <w:iCs/>
     </w:rPr>
   </w:style>
-  <w:style w:type="character" w:customStyle="1" w:styleId="QuoteChar">
-    <w:name w:val="Quote Char"/>
-    <w:basedOn w:val="DefaultParagraphFont"/>
-    <w:link w:val="Quote"/>
+  <w:style w:type="character" w:customStyle="1" w:styleId="ZitatZchn">
+    <w:name w:val="Zitat Zchn"/>
+    <w:basedOn w:val="Absatz-Standardschriftart"/>
+    <w:link w:val="Zitat"/>
     <w:uiPriority w:val="29"/>
     <w:rsid w:val="003C3BB7"/>
     <w:rPr>
@@ -3369,11 +3471,11 @@
       <w:szCs w:val="20"/>
     </w:rPr>
   </w:style>
-  <w:style w:type="paragraph" w:styleId="IntenseQuote">
+  <w:style w:type="paragraph" w:styleId="IntensivesZitat">
     <w:name w:val="Intense Quote"/>
-    <w:basedOn w:val="Normal"/>
-    <w:next w:val="Normal"/>
-    <w:link w:val="IntenseQuoteChar"/>
+    <w:basedOn w:val="Standard"/>
+    <w:next w:val="Standard"/>
+    <w:link w:val="IntensivesZitatZchn"/>
     <w:uiPriority w:val="30"/>
     <w:qFormat/>
     <w:rsid w:val="003C3BB7"/>
@@ -3392,10 +3494,10 @@
       <w:color w:val="4F81BD" w:themeColor="accent1"/>
     </w:rPr>
   </w:style>
-  <w:style w:type="character" w:customStyle="1" w:styleId="IntenseQuoteChar">
-    <w:name w:val="Intense Quote Char"/>
-    <w:basedOn w:val="DefaultParagraphFont"/>
-    <w:link w:val="IntenseQuote"/>
+  <w:style w:type="character" w:customStyle="1" w:styleId="IntensivesZitatZchn">
+    <w:name w:val="Intensives Zitat Zchn"/>
+    <w:basedOn w:val="Absatz-Standardschriftart"/>
+    <w:link w:val="IntensivesZitat"/>
     <w:uiPriority w:val="30"/>
     <w:rsid w:val="003C3BB7"/>
     <w:rPr>
@@ -3406,7 +3508,7 @@
       <w:szCs w:val="20"/>
     </w:rPr>
   </w:style>
-  <w:style w:type="character" w:styleId="SubtleEmphasis">
+  <w:style w:type="character" w:styleId="SchwacheHervorhebung">
     <w:name w:val="Subtle Emphasis"/>
     <w:uiPriority w:val="19"/>
     <w:qFormat/>
@@ -3417,7 +3519,7 @@
       <w:color w:val="243F60" w:themeColor="accent1" w:themeShade="7F"/>
     </w:rPr>
   </w:style>
-  <w:style w:type="character" w:styleId="IntenseEmphasis">
+  <w:style w:type="character" w:styleId="IntensiveHervorhebung">
     <w:name w:val="Intense Emphasis"/>
     <w:uiPriority w:val="21"/>
     <w:qFormat/>
@@ -3430,7 +3532,7 @@
       <w:spacing w:val="10"/>
     </w:rPr>
   </w:style>
-  <w:style w:type="character" w:styleId="SubtleReference">
+  <w:style w:type="character" w:styleId="SchwacherVerweis">
     <w:name w:val="Subtle Reference"/>
     <w:uiPriority w:val="31"/>
     <w:qFormat/>
@@ -3441,7 +3543,7 @@
       <w:color w:val="4F81BD" w:themeColor="accent1"/>
     </w:rPr>
   </w:style>
-  <w:style w:type="character" w:styleId="IntenseReference">
+  <w:style w:type="character" w:styleId="IntensiverVerweis">
     <w:name w:val="Intense Reference"/>
     <w:uiPriority w:val="32"/>
     <w:qFormat/>
@@ -3455,7 +3557,7 @@
       <w:color w:val="4F81BD" w:themeColor="accent1"/>
     </w:rPr>
   </w:style>
-  <w:style w:type="character" w:styleId="BookTitle">
+  <w:style w:type="character" w:styleId="Buchtitel">
     <w:name w:val="Book Title"/>
     <w:uiPriority w:val="33"/>
     <w:qFormat/>
@@ -3468,10 +3570,10 @@
       <w:spacing w:val="9"/>
     </w:rPr>
   </w:style>
-  <w:style w:type="paragraph" w:styleId="TOCHeading">
+  <w:style w:type="paragraph" w:styleId="Inhaltsverzeichnisberschrift">
     <w:name w:val="TOC Heading"/>
-    <w:basedOn w:val="Heading1"/>
-    <w:next w:val="Normal"/>
+    <w:basedOn w:val="berschrift1"/>
+    <w:next w:val="Standard"/>
     <w:uiPriority w:val="39"/>
     <w:unhideWhenUsed/>
     <w:qFormat/>
@@ -3483,10 +3585,10 @@
       <w:lang w:bidi="en-US"/>
     </w:rPr>
   </w:style>
-  <w:style w:type="paragraph" w:styleId="TOC1">
+  <w:style w:type="paragraph" w:styleId="Verzeichnis1">
     <w:name w:val="toc 1"/>
-    <w:basedOn w:val="Normal"/>
-    <w:next w:val="Normal"/>
+    <w:basedOn w:val="Standard"/>
+    <w:next w:val="Standard"/>
     <w:autoRedefine/>
     <w:uiPriority w:val="39"/>
     <w:unhideWhenUsed/>
@@ -3499,10 +3601,10 @@
       <w:b/>
     </w:rPr>
   </w:style>
-  <w:style w:type="paragraph" w:styleId="TOC2">
+  <w:style w:type="paragraph" w:styleId="Verzeichnis2">
     <w:name w:val="toc 2"/>
-    <w:basedOn w:val="Normal"/>
-    <w:next w:val="Normal"/>
+    <w:basedOn w:val="Standard"/>
+    <w:next w:val="Standard"/>
     <w:autoRedefine/>
     <w:uiPriority w:val="39"/>
     <w:unhideWhenUsed/>
@@ -3515,7 +3617,7 @@
   </w:style>
   <w:style w:type="character" w:styleId="Hyperlink">
     <w:name w:val="Hyperlink"/>
-    <w:basedOn w:val="DefaultParagraphFont"/>
+    <w:basedOn w:val="Absatz-Standardschriftart"/>
     <w:uiPriority w:val="99"/>
     <w:unhideWhenUsed/>
     <w:rsid w:val="006F2255"/>
@@ -3524,10 +3626,10 @@
       <w:u w:val="single"/>
     </w:rPr>
   </w:style>
-  <w:style w:type="paragraph" w:styleId="BalloonText">
+  <w:style w:type="paragraph" w:styleId="Sprechblasentext">
     <w:name w:val="Balloon Text"/>
-    <w:basedOn w:val="Normal"/>
-    <w:link w:val="BalloonTextChar"/>
+    <w:basedOn w:val="Standard"/>
+    <w:link w:val="SprechblasentextZchn"/>
     <w:uiPriority w:val="99"/>
     <w:semiHidden/>
     <w:unhideWhenUsed/>
@@ -3541,10 +3643,10 @@
       <w:szCs w:val="16"/>
     </w:rPr>
   </w:style>
-  <w:style w:type="character" w:customStyle="1" w:styleId="BalloonTextChar">
-    <w:name w:val="Balloon Text Char"/>
-    <w:basedOn w:val="DefaultParagraphFont"/>
-    <w:link w:val="BalloonText"/>
+  <w:style w:type="character" w:customStyle="1" w:styleId="SprechblasentextZchn">
+    <w:name w:val="Sprechblasentext Zchn"/>
+    <w:basedOn w:val="Absatz-Standardschriftart"/>
+    <w:link w:val="Sprechblasentext"/>
     <w:uiPriority w:val="99"/>
     <w:semiHidden/>
     <w:rsid w:val="006F2255"/>
@@ -3554,10 +3656,10 @@
       <w:szCs w:val="16"/>
     </w:rPr>
   </w:style>
-  <w:style w:type="paragraph" w:styleId="TOC3">
+  <w:style w:type="paragraph" w:styleId="Verzeichnis3">
     <w:name w:val="toc 3"/>
-    <w:basedOn w:val="Normal"/>
-    <w:next w:val="Normal"/>
+    <w:basedOn w:val="Standard"/>
+    <w:next w:val="Standard"/>
     <w:autoRedefine/>
     <w:uiPriority w:val="39"/>
     <w:unhideWhenUsed/>
@@ -3572,10 +3674,10 @@
       <w:lang w:eastAsia="de-CH"/>
     </w:rPr>
   </w:style>
-  <w:style w:type="paragraph" w:styleId="Header">
+  <w:style w:type="paragraph" w:styleId="Kopfzeile">
     <w:name w:val="header"/>
-    <w:basedOn w:val="Normal"/>
-    <w:link w:val="HeaderChar"/>
+    <w:basedOn w:val="Standard"/>
+    <w:link w:val="KopfzeileZchn"/>
     <w:uiPriority w:val="99"/>
     <w:unhideWhenUsed/>
     <w:rsid w:val="008F2373"/>
@@ -3587,10 +3689,10 @@
       <w:spacing w:after="0"/>
     </w:pPr>
   </w:style>
-  <w:style w:type="character" w:customStyle="1" w:styleId="HeaderChar">
-    <w:name w:val="Header Char"/>
-    <w:basedOn w:val="DefaultParagraphFont"/>
-    <w:link w:val="Header"/>
+  <w:style w:type="character" w:customStyle="1" w:styleId="KopfzeileZchn">
+    <w:name w:val="Kopfzeile Zchn"/>
+    <w:basedOn w:val="Absatz-Standardschriftart"/>
+    <w:link w:val="Kopfzeile"/>
     <w:uiPriority w:val="99"/>
     <w:rsid w:val="008F2373"/>
     <w:rPr>
@@ -3598,10 +3700,10 @@
       <w:szCs w:val="20"/>
     </w:rPr>
   </w:style>
-  <w:style w:type="paragraph" w:styleId="Footer">
+  <w:style w:type="paragraph" w:styleId="Fuzeile">
     <w:name w:val="footer"/>
-    <w:basedOn w:val="Normal"/>
-    <w:link w:val="FooterChar"/>
+    <w:basedOn w:val="Standard"/>
+    <w:link w:val="FuzeileZchn"/>
     <w:uiPriority w:val="99"/>
     <w:unhideWhenUsed/>
     <w:rsid w:val="008F2373"/>
@@ -3613,10 +3715,10 @@
       <w:spacing w:after="0"/>
     </w:pPr>
   </w:style>
-  <w:style w:type="character" w:customStyle="1" w:styleId="FooterChar">
-    <w:name w:val="Footer Char"/>
-    <w:basedOn w:val="DefaultParagraphFont"/>
-    <w:link w:val="Footer"/>
+  <w:style w:type="character" w:customStyle="1" w:styleId="FuzeileZchn">
+    <w:name w:val="Fußzeile Zchn"/>
+    <w:basedOn w:val="Absatz-Standardschriftart"/>
+    <w:link w:val="Fuzeile"/>
     <w:uiPriority w:val="99"/>
     <w:rsid w:val="008F2373"/>
     <w:rPr>
@@ -3783,7 +3885,7 @@
     <w:lsdException w:name="Bibliography" w:uiPriority="37"/>
     <w:lsdException w:name="TOC Heading" w:uiPriority="39" w:qFormat="1"/>
   </w:latentStyles>
-  <w:style w:type="paragraph" w:default="1" w:styleId="Normal">
+  <w:style w:type="paragraph" w:default="1" w:styleId="Standard">
     <w:name w:val="Normal"/>
     <w:qFormat/>
     <w:rsid w:val="003C3BB7"/>
@@ -3792,11 +3894,11 @@
       <w:szCs w:val="20"/>
     </w:rPr>
   </w:style>
-  <w:style w:type="paragraph" w:styleId="Heading1">
+  <w:style w:type="paragraph" w:styleId="berschrift1">
     <w:name w:val="heading 1"/>
-    <w:basedOn w:val="Normal"/>
-    <w:next w:val="Normal"/>
-    <w:link w:val="Heading1Char"/>
+    <w:basedOn w:val="Standard"/>
+    <w:next w:val="Standard"/>
+    <w:link w:val="berschrift1Zchn"/>
     <w:uiPriority w:val="9"/>
     <w:qFormat/>
     <w:rsid w:val="00976450"/>
@@ -3824,11 +3926,11 @@
       <w:szCs w:val="22"/>
     </w:rPr>
   </w:style>
-  <w:style w:type="paragraph" w:styleId="Heading2">
+  <w:style w:type="paragraph" w:styleId="berschrift2">
     <w:name w:val="heading 2"/>
-    <w:basedOn w:val="Normal"/>
-    <w:next w:val="Normal"/>
-    <w:link w:val="Heading2Char"/>
+    <w:basedOn w:val="Standard"/>
+    <w:next w:val="Standard"/>
+    <w:link w:val="berschrift2Zchn"/>
     <w:uiPriority w:val="9"/>
     <w:unhideWhenUsed/>
     <w:qFormat/>
@@ -3855,11 +3957,11 @@
       <w:szCs w:val="22"/>
     </w:rPr>
   </w:style>
-  <w:style w:type="paragraph" w:styleId="Heading3">
+  <w:style w:type="paragraph" w:styleId="berschrift3">
     <w:name w:val="heading 3"/>
-    <w:basedOn w:val="Normal"/>
-    <w:next w:val="Normal"/>
-    <w:link w:val="Heading3Char"/>
+    <w:basedOn w:val="Standard"/>
+    <w:next w:val="Standard"/>
+    <w:link w:val="berschrift3Zchn"/>
     <w:uiPriority w:val="9"/>
     <w:unhideWhenUsed/>
     <w:qFormat/>
@@ -3882,11 +3984,11 @@
       <w:szCs w:val="22"/>
     </w:rPr>
   </w:style>
-  <w:style w:type="paragraph" w:styleId="Heading4">
+  <w:style w:type="paragraph" w:styleId="berschrift4">
     <w:name w:val="heading 4"/>
-    <w:basedOn w:val="Normal"/>
-    <w:next w:val="Normal"/>
-    <w:link w:val="Heading4Char"/>
+    <w:basedOn w:val="Standard"/>
+    <w:next w:val="Standard"/>
+    <w:link w:val="berschrift4Zchn"/>
     <w:uiPriority w:val="9"/>
     <w:unhideWhenUsed/>
     <w:qFormat/>
@@ -3911,11 +4013,11 @@
       <w:szCs w:val="22"/>
     </w:rPr>
   </w:style>
-  <w:style w:type="paragraph" w:styleId="Heading5">
+  <w:style w:type="paragraph" w:styleId="berschrift5">
     <w:name w:val="heading 5"/>
-    <w:basedOn w:val="Normal"/>
-    <w:next w:val="Normal"/>
-    <w:link w:val="Heading5Char"/>
+    <w:basedOn w:val="Standard"/>
+    <w:next w:val="Standard"/>
+    <w:link w:val="berschrift5Zchn"/>
     <w:uiPriority w:val="9"/>
     <w:unhideWhenUsed/>
     <w:qFormat/>
@@ -3936,11 +4038,11 @@
       <w:szCs w:val="22"/>
     </w:rPr>
   </w:style>
-  <w:style w:type="paragraph" w:styleId="Heading6">
+  <w:style w:type="paragraph" w:styleId="berschrift6">
     <w:name w:val="heading 6"/>
-    <w:basedOn w:val="Normal"/>
-    <w:next w:val="Normal"/>
-    <w:link w:val="Heading6Char"/>
+    <w:basedOn w:val="Standard"/>
+    <w:next w:val="Standard"/>
+    <w:link w:val="berschrift6Zchn"/>
     <w:uiPriority w:val="9"/>
     <w:semiHidden/>
     <w:unhideWhenUsed/>
@@ -3965,11 +4067,11 @@
       <w:szCs w:val="22"/>
     </w:rPr>
   </w:style>
-  <w:style w:type="paragraph" w:styleId="Heading7">
+  <w:style w:type="paragraph" w:styleId="berschrift7">
     <w:name w:val="heading 7"/>
-    <w:basedOn w:val="Normal"/>
-    <w:next w:val="Normal"/>
-    <w:link w:val="Heading7Char"/>
+    <w:basedOn w:val="Standard"/>
+    <w:next w:val="Standard"/>
+    <w:link w:val="berschrift7Zchn"/>
     <w:uiPriority w:val="9"/>
     <w:semiHidden/>
     <w:unhideWhenUsed/>
@@ -3991,11 +4093,11 @@
       <w:szCs w:val="22"/>
     </w:rPr>
   </w:style>
-  <w:style w:type="paragraph" w:styleId="Heading8">
+  <w:style w:type="paragraph" w:styleId="berschrift8">
     <w:name w:val="heading 8"/>
-    <w:basedOn w:val="Normal"/>
-    <w:next w:val="Normal"/>
-    <w:link w:val="Heading8Char"/>
+    <w:basedOn w:val="Standard"/>
+    <w:next w:val="Standard"/>
+    <w:link w:val="berschrift8Zchn"/>
     <w:uiPriority w:val="9"/>
     <w:semiHidden/>
     <w:unhideWhenUsed/>
@@ -4016,11 +4118,11 @@
       <w:szCs w:val="18"/>
     </w:rPr>
   </w:style>
-  <w:style w:type="paragraph" w:styleId="Heading9">
+  <w:style w:type="paragraph" w:styleId="berschrift9">
     <w:name w:val="heading 9"/>
-    <w:basedOn w:val="Normal"/>
-    <w:next w:val="Normal"/>
-    <w:link w:val="Heading9Char"/>
+    <w:basedOn w:val="Standard"/>
+    <w:next w:val="Standard"/>
+    <w:link w:val="berschrift9Zchn"/>
     <w:uiPriority w:val="9"/>
     <w:semiHidden/>
     <w:unhideWhenUsed/>
@@ -4042,13 +4144,13 @@
       <w:szCs w:val="18"/>
     </w:rPr>
   </w:style>
-  <w:style w:type="character" w:default="1" w:styleId="DefaultParagraphFont">
+  <w:style w:type="character" w:default="1" w:styleId="Absatz-Standardschriftart">
     <w:name w:val="Default Paragraph Font"/>
     <w:uiPriority w:val="1"/>
     <w:semiHidden/>
     <w:unhideWhenUsed/>
   </w:style>
-  <w:style w:type="table" w:default="1" w:styleId="TableNormal">
+  <w:style w:type="table" w:default="1" w:styleId="NormaleTabelle">
     <w:name w:val="Normal Table"/>
     <w:uiPriority w:val="99"/>
     <w:semiHidden/>
@@ -4063,16 +4165,16 @@
       </w:tblCellMar>
     </w:tblPr>
   </w:style>
-  <w:style w:type="numbering" w:default="1" w:styleId="NoList">
+  <w:style w:type="numbering" w:default="1" w:styleId="KeineListe">
     <w:name w:val="No List"/>
     <w:uiPriority w:val="99"/>
     <w:semiHidden/>
     <w:unhideWhenUsed/>
   </w:style>
-  <w:style w:type="character" w:customStyle="1" w:styleId="Heading1Char">
-    <w:name w:val="Heading 1 Char"/>
-    <w:basedOn w:val="DefaultParagraphFont"/>
-    <w:link w:val="Heading1"/>
+  <w:style w:type="character" w:customStyle="1" w:styleId="berschrift1Zchn">
+    <w:name w:val="Überschrift 1 Zchn"/>
+    <w:basedOn w:val="Absatz-Standardschriftart"/>
+    <w:link w:val="berschrift1"/>
     <w:uiPriority w:val="9"/>
     <w:rsid w:val="00976450"/>
     <w:rPr>
@@ -4085,10 +4187,10 @@
       <w:shd w:val="clear" w:color="auto" w:fill="D5D3EA"/>
     </w:rPr>
   </w:style>
-  <w:style w:type="character" w:customStyle="1" w:styleId="Heading2Char">
-    <w:name w:val="Heading 2 Char"/>
-    <w:basedOn w:val="DefaultParagraphFont"/>
-    <w:link w:val="Heading2"/>
+  <w:style w:type="character" w:customStyle="1" w:styleId="berschrift2Zchn">
+    <w:name w:val="Überschrift 2 Zchn"/>
+    <w:basedOn w:val="Absatz-Standardschriftart"/>
+    <w:link w:val="berschrift2"/>
     <w:uiPriority w:val="9"/>
     <w:rsid w:val="00976450"/>
     <w:rPr>
@@ -4099,9 +4201,9 @@
       <w:shd w:val="clear" w:color="auto" w:fill="FFFFFF" w:themeFill="background1"/>
     </w:rPr>
   </w:style>
-  <w:style w:type="table" w:styleId="TableGrid">
+  <w:style w:type="table" w:styleId="Tabellenraster">
     <w:name w:val="Table Grid"/>
-    <w:basedOn w:val="TableNormal"/>
+    <w:basedOn w:val="NormaleTabelle"/>
     <w:uiPriority w:val="59"/>
     <w:rsid w:val="00651384"/>
     <w:pPr>
@@ -4125,9 +4227,9 @@
       </w:tblCellMar>
     </w:tblPr>
   </w:style>
-  <w:style w:type="table" w:styleId="LightGrid-Accent1">
+  <w:style w:type="table" w:styleId="HellesRaster-Akzent1">
     <w:name w:val="Light Grid Accent 1"/>
-    <w:basedOn w:val="TableNormal"/>
+    <w:basedOn w:val="NormaleTabelle"/>
     <w:uiPriority w:val="62"/>
     <w:rsid w:val="00CB0412"/>
     <w:pPr>
@@ -4255,9 +4357,9 @@
       </w:tcPr>
     </w:tblStylePr>
   </w:style>
-  <w:style w:type="table" w:styleId="MediumShading1-Accent1">
+  <w:style w:type="table" w:styleId="MittlereSchattierung1-Akzent1">
     <w:name w:val="Medium Shading 1 Accent 1"/>
-    <w:basedOn w:val="TableNormal"/>
+    <w:basedOn w:val="NormaleTabelle"/>
     <w:uiPriority w:val="63"/>
     <w:rsid w:val="00FC564C"/>
     <w:pPr>
@@ -4355,9 +4457,9 @@
       </w:tcPr>
     </w:tblStylePr>
   </w:style>
-  <w:style w:type="table" w:styleId="MediumList2-Accent1">
+  <w:style w:type="table" w:styleId="MittlereListe2-Akzent1">
     <w:name w:val="Medium List 2 Accent 1"/>
-    <w:basedOn w:val="TableNormal"/>
+    <w:basedOn w:val="NormaleTabelle"/>
     <w:uiPriority w:val="66"/>
     <w:rsid w:val="00CB0412"/>
     <w:pPr>
@@ -4483,9 +4585,9 @@
       </w:tcPr>
     </w:tblStylePr>
   </w:style>
-  <w:style w:type="table" w:styleId="MediumList1-Accent1">
+  <w:style w:type="table" w:styleId="MittlereListe1-Akzent1">
     <w:name w:val="Medium List 1 Accent 1"/>
-    <w:basedOn w:val="TableNormal"/>
+    <w:basedOn w:val="NormaleTabelle"/>
     <w:uiPriority w:val="65"/>
     <w:rsid w:val="00CB0412"/>
     <w:pPr>
@@ -4567,10 +4669,10 @@
       </w:tcPr>
     </w:tblStylePr>
   </w:style>
-  <w:style w:type="character" w:customStyle="1" w:styleId="Heading3Char">
-    <w:name w:val="Heading 3 Char"/>
-    <w:basedOn w:val="DefaultParagraphFont"/>
-    <w:link w:val="Heading3"/>
+  <w:style w:type="character" w:customStyle="1" w:styleId="berschrift3Zchn">
+    <w:name w:val="Überschrift 3 Zchn"/>
+    <w:basedOn w:val="Absatz-Standardschriftart"/>
+    <w:link w:val="berschrift3"/>
     <w:uiPriority w:val="9"/>
     <w:rsid w:val="00976450"/>
     <w:rPr>
@@ -4578,10 +4680,10 @@
       <w:spacing w:val="15"/>
     </w:rPr>
   </w:style>
-  <w:style w:type="character" w:customStyle="1" w:styleId="Heading4Char">
-    <w:name w:val="Heading 4 Char"/>
-    <w:basedOn w:val="DefaultParagraphFont"/>
-    <w:link w:val="Heading4"/>
+  <w:style w:type="character" w:customStyle="1" w:styleId="berschrift4Zchn">
+    <w:name w:val="Überschrift 4 Zchn"/>
+    <w:basedOn w:val="Absatz-Standardschriftart"/>
+    <w:link w:val="berschrift4"/>
     <w:uiPriority w:val="9"/>
     <w:rsid w:val="00976450"/>
     <w:rPr>
@@ -4590,10 +4692,10 @@
       <w:spacing w:val="10"/>
     </w:rPr>
   </w:style>
-  <w:style w:type="character" w:customStyle="1" w:styleId="Heading5Char">
-    <w:name w:val="Heading 5 Char"/>
-    <w:basedOn w:val="DefaultParagraphFont"/>
-    <w:link w:val="Heading5"/>
+  <w:style w:type="character" w:customStyle="1" w:styleId="berschrift5Zchn">
+    <w:name w:val="Überschrift 5 Zchn"/>
+    <w:basedOn w:val="Absatz-Standardschriftart"/>
+    <w:link w:val="berschrift5"/>
     <w:uiPriority w:val="9"/>
     <w:rsid w:val="00976450"/>
     <w:rPr>
@@ -4602,10 +4704,10 @@
       <w:spacing w:val="10"/>
     </w:rPr>
   </w:style>
-  <w:style w:type="character" w:customStyle="1" w:styleId="Heading6Char">
-    <w:name w:val="Heading 6 Char"/>
-    <w:basedOn w:val="DefaultParagraphFont"/>
-    <w:link w:val="Heading6"/>
+  <w:style w:type="character" w:customStyle="1" w:styleId="berschrift6Zchn">
+    <w:name w:val="Überschrift 6 Zchn"/>
+    <w:basedOn w:val="Absatz-Standardschriftart"/>
+    <w:link w:val="berschrift6"/>
     <w:uiPriority w:val="9"/>
     <w:semiHidden/>
     <w:rsid w:val="003C3BB7"/>
@@ -4615,10 +4717,10 @@
       <w:spacing w:val="10"/>
     </w:rPr>
   </w:style>
-  <w:style w:type="character" w:customStyle="1" w:styleId="Heading7Char">
-    <w:name w:val="Heading 7 Char"/>
-    <w:basedOn w:val="DefaultParagraphFont"/>
-    <w:link w:val="Heading7"/>
+  <w:style w:type="character" w:customStyle="1" w:styleId="berschrift7Zchn">
+    <w:name w:val="Überschrift 7 Zchn"/>
+    <w:basedOn w:val="Absatz-Standardschriftart"/>
+    <w:link w:val="berschrift7"/>
     <w:uiPriority w:val="9"/>
     <w:semiHidden/>
     <w:rsid w:val="003C3BB7"/>
@@ -4628,10 +4730,10 @@
       <w:spacing w:val="10"/>
     </w:rPr>
   </w:style>
-  <w:style w:type="character" w:customStyle="1" w:styleId="Heading8Char">
-    <w:name w:val="Heading 8 Char"/>
-    <w:basedOn w:val="DefaultParagraphFont"/>
-    <w:link w:val="Heading8"/>
+  <w:style w:type="character" w:customStyle="1" w:styleId="berschrift8Zchn">
+    <w:name w:val="Überschrift 8 Zchn"/>
+    <w:basedOn w:val="Absatz-Standardschriftart"/>
+    <w:link w:val="berschrift8"/>
     <w:uiPriority w:val="9"/>
     <w:semiHidden/>
     <w:rsid w:val="003C3BB7"/>
@@ -4642,10 +4744,10 @@
       <w:szCs w:val="18"/>
     </w:rPr>
   </w:style>
-  <w:style w:type="character" w:customStyle="1" w:styleId="Heading9Char">
-    <w:name w:val="Heading 9 Char"/>
-    <w:basedOn w:val="DefaultParagraphFont"/>
-    <w:link w:val="Heading9"/>
+  <w:style w:type="character" w:customStyle="1" w:styleId="berschrift9Zchn">
+    <w:name w:val="Überschrift 9 Zchn"/>
+    <w:basedOn w:val="Absatz-Standardschriftart"/>
+    <w:link w:val="berschrift9"/>
     <w:uiPriority w:val="9"/>
     <w:semiHidden/>
     <w:rsid w:val="003C3BB7"/>
@@ -4657,10 +4759,10 @@
       <w:szCs w:val="18"/>
     </w:rPr>
   </w:style>
-  <w:style w:type="paragraph" w:styleId="Caption">
+  <w:style w:type="paragraph" w:styleId="Beschriftung">
     <w:name w:val="caption"/>
-    <w:basedOn w:val="Normal"/>
-    <w:next w:val="Normal"/>
+    <w:basedOn w:val="Standard"/>
+    <w:next w:val="Standard"/>
     <w:uiPriority w:val="35"/>
     <w:semiHidden/>
     <w:unhideWhenUsed/>
@@ -4674,11 +4776,11 @@
       <w:szCs w:val="16"/>
     </w:rPr>
   </w:style>
-  <w:style w:type="paragraph" w:styleId="Title">
+  <w:style w:type="paragraph" w:styleId="Titel">
     <w:name w:val="Title"/>
-    <w:basedOn w:val="Normal"/>
-    <w:next w:val="Normal"/>
-    <w:link w:val="TitleChar"/>
+    <w:basedOn w:val="Standard"/>
+    <w:next w:val="Standard"/>
+    <w:link w:val="TitelZchn"/>
     <w:uiPriority w:val="10"/>
     <w:qFormat/>
     <w:rsid w:val="005E2896"/>
@@ -4694,10 +4796,10 @@
       <w:szCs w:val="52"/>
     </w:rPr>
   </w:style>
-  <w:style w:type="character" w:customStyle="1" w:styleId="TitleChar">
-    <w:name w:val="Title Char"/>
-    <w:basedOn w:val="DefaultParagraphFont"/>
-    <w:link w:val="Title"/>
+  <w:style w:type="character" w:customStyle="1" w:styleId="TitelZchn">
+    <w:name w:val="Titel Zchn"/>
+    <w:basedOn w:val="Absatz-Standardschriftart"/>
+    <w:link w:val="Titel"/>
     <w:uiPriority w:val="10"/>
     <w:rsid w:val="005E2896"/>
     <w:rPr>
@@ -4709,11 +4811,11 @@
       <w:szCs w:val="52"/>
     </w:rPr>
   </w:style>
-  <w:style w:type="paragraph" w:styleId="Subtitle">
+  <w:style w:type="paragraph" w:styleId="Untertitel">
     <w:name w:val="Subtitle"/>
-    <w:basedOn w:val="Normal"/>
-    <w:next w:val="Normal"/>
-    <w:link w:val="SubtitleChar"/>
+    <w:basedOn w:val="Standard"/>
+    <w:next w:val="Standard"/>
+    <w:link w:val="UntertitelZchn"/>
     <w:uiPriority w:val="11"/>
     <w:qFormat/>
     <w:rsid w:val="003C3BB7"/>
@@ -4728,10 +4830,10 @@
       <w:szCs w:val="24"/>
     </w:rPr>
   </w:style>
-  <w:style w:type="character" w:customStyle="1" w:styleId="SubtitleChar">
-    <w:name w:val="Subtitle Char"/>
-    <w:basedOn w:val="DefaultParagraphFont"/>
-    <w:link w:val="Subtitle"/>
+  <w:style w:type="character" w:customStyle="1" w:styleId="UntertitelZchn">
+    <w:name w:val="Untertitel Zchn"/>
+    <w:basedOn w:val="Absatz-Standardschriftart"/>
+    <w:link w:val="Untertitel"/>
     <w:uiPriority w:val="11"/>
     <w:rsid w:val="003C3BB7"/>
     <w:rPr>
@@ -4742,7 +4844,7 @@
       <w:szCs w:val="24"/>
     </w:rPr>
   </w:style>
-  <w:style w:type="character" w:styleId="Strong">
+  <w:style w:type="character" w:styleId="Fett">
     <w:name w:val="Strong"/>
     <w:uiPriority w:val="22"/>
     <w:qFormat/>
@@ -4752,7 +4854,7 @@
       <w:bCs/>
     </w:rPr>
   </w:style>
-  <w:style w:type="character" w:styleId="Emphasis">
+  <w:style w:type="character" w:styleId="Hervorhebung">
     <w:name w:val="Emphasis"/>
     <w:uiPriority w:val="20"/>
     <w:qFormat/>
@@ -4763,10 +4865,10 @@
       <w:spacing w:val="5"/>
     </w:rPr>
   </w:style>
-  <w:style w:type="paragraph" w:styleId="NoSpacing">
+  <w:style w:type="paragraph" w:styleId="KeinLeerraum">
     <w:name w:val="No Spacing"/>
-    <w:basedOn w:val="Normal"/>
-    <w:link w:val="NoSpacingChar"/>
+    <w:basedOn w:val="Standard"/>
+    <w:link w:val="KeinLeerraumZchn"/>
     <w:uiPriority w:val="1"/>
     <w:qFormat/>
     <w:rsid w:val="003C3BB7"/>
@@ -4774,10 +4876,10 @@
       <w:spacing w:after="0"/>
     </w:pPr>
   </w:style>
-  <w:style w:type="character" w:customStyle="1" w:styleId="NoSpacingChar">
-    <w:name w:val="No Spacing Char"/>
-    <w:basedOn w:val="DefaultParagraphFont"/>
-    <w:link w:val="NoSpacing"/>
+  <w:style w:type="character" w:customStyle="1" w:styleId="KeinLeerraumZchn">
+    <w:name w:val="Kein Leerraum Zchn"/>
+    <w:basedOn w:val="Absatz-Standardschriftart"/>
+    <w:link w:val="KeinLeerraum"/>
     <w:uiPriority w:val="1"/>
     <w:rsid w:val="003C3BB7"/>
     <w:rPr>
@@ -4785,9 +4887,9 @@
       <w:szCs w:val="20"/>
     </w:rPr>
   </w:style>
-  <w:style w:type="paragraph" w:styleId="ListParagraph">
+  <w:style w:type="paragraph" w:styleId="Listenabsatz">
     <w:name w:val="List Paragraph"/>
-    <w:basedOn w:val="Normal"/>
+    <w:basedOn w:val="Standard"/>
     <w:uiPriority w:val="34"/>
     <w:qFormat/>
     <w:rsid w:val="003C3BB7"/>
@@ -4796,11 +4898,11 @@
       <w:contextualSpacing/>
     </w:pPr>
   </w:style>
-  <w:style w:type="paragraph" w:styleId="Quote">
+  <w:style w:type="paragraph" w:styleId="Zitat">
     <w:name w:val="Quote"/>
-    <w:basedOn w:val="Normal"/>
-    <w:next w:val="Normal"/>
-    <w:link w:val="QuoteChar"/>
+    <w:basedOn w:val="Standard"/>
+    <w:next w:val="Standard"/>
+    <w:link w:val="ZitatZchn"/>
     <w:uiPriority w:val="29"/>
     <w:qFormat/>
     <w:rsid w:val="003C3BB7"/>
@@ -4809,10 +4911,10 @@
       <w:iCs/>
     </w:rPr>
   </w:style>
-  <w:style w:type="character" w:customStyle="1" w:styleId="QuoteChar">
-    <w:name w:val="Quote Char"/>
-    <w:basedOn w:val="DefaultParagraphFont"/>
-    <w:link w:val="Quote"/>
+  <w:style w:type="character" w:customStyle="1" w:styleId="ZitatZchn">
+    <w:name w:val="Zitat Zchn"/>
+    <w:basedOn w:val="Absatz-Standardschriftart"/>
+    <w:link w:val="Zitat"/>
     <w:uiPriority w:val="29"/>
     <w:rsid w:val="003C3BB7"/>
     <w:rPr>
@@ -4822,11 +4924,11 @@
       <w:szCs w:val="20"/>
     </w:rPr>
   </w:style>
-  <w:style w:type="paragraph" w:styleId="IntenseQuote">
+  <w:style w:type="paragraph" w:styleId="IntensivesZitat">
     <w:name w:val="Intense Quote"/>
-    <w:basedOn w:val="Normal"/>
-    <w:next w:val="Normal"/>
-    <w:link w:val="IntenseQuoteChar"/>
+    <w:basedOn w:val="Standard"/>
+    <w:next w:val="Standard"/>
+    <w:link w:val="IntensivesZitatZchn"/>
     <w:uiPriority w:val="30"/>
     <w:qFormat/>
     <w:rsid w:val="003C3BB7"/>
@@ -4845,10 +4947,10 @@
       <w:color w:val="4F81BD" w:themeColor="accent1"/>
     </w:rPr>
   </w:style>
-  <w:style w:type="character" w:customStyle="1" w:styleId="IntenseQuoteChar">
-    <w:name w:val="Intense Quote Char"/>
-    <w:basedOn w:val="DefaultParagraphFont"/>
-    <w:link w:val="IntenseQuote"/>
+  <w:style w:type="character" w:customStyle="1" w:styleId="IntensivesZitatZchn">
+    <w:name w:val="Intensives Zitat Zchn"/>
+    <w:basedOn w:val="Absatz-Standardschriftart"/>
+    <w:link w:val="IntensivesZitat"/>
     <w:uiPriority w:val="30"/>
     <w:rsid w:val="003C3BB7"/>
     <w:rPr>
@@ -4859,7 +4961,7 @@
       <w:szCs w:val="20"/>
     </w:rPr>
   </w:style>
-  <w:style w:type="character" w:styleId="SubtleEmphasis">
+  <w:style w:type="character" w:styleId="SchwacheHervorhebung">
     <w:name w:val="Subtle Emphasis"/>
     <w:uiPriority w:val="19"/>
     <w:qFormat/>
@@ -4870,7 +4972,7 @@
       <w:color w:val="243F60" w:themeColor="accent1" w:themeShade="7F"/>
     </w:rPr>
   </w:style>
-  <w:style w:type="character" w:styleId="IntenseEmphasis">
+  <w:style w:type="character" w:styleId="IntensiveHervorhebung">
     <w:name w:val="Intense Emphasis"/>
     <w:uiPriority w:val="21"/>
     <w:qFormat/>
@@ -4883,7 +4985,7 @@
       <w:spacing w:val="10"/>
     </w:rPr>
   </w:style>
-  <w:style w:type="character" w:styleId="SubtleReference">
+  <w:style w:type="character" w:styleId="SchwacherVerweis">
     <w:name w:val="Subtle Reference"/>
     <w:uiPriority w:val="31"/>
     <w:qFormat/>
@@ -4894,7 +4996,7 @@
       <w:color w:val="4F81BD" w:themeColor="accent1"/>
     </w:rPr>
   </w:style>
-  <w:style w:type="character" w:styleId="IntenseReference">
+  <w:style w:type="character" w:styleId="IntensiverVerweis">
     <w:name w:val="Intense Reference"/>
     <w:uiPriority w:val="32"/>
     <w:qFormat/>
@@ -4908,7 +5010,7 @@
       <w:color w:val="4F81BD" w:themeColor="accent1"/>
     </w:rPr>
   </w:style>
-  <w:style w:type="character" w:styleId="BookTitle">
+  <w:style w:type="character" w:styleId="Buchtitel">
     <w:name w:val="Book Title"/>
     <w:uiPriority w:val="33"/>
     <w:qFormat/>
@@ -4921,10 +5023,10 @@
       <w:spacing w:val="9"/>
     </w:rPr>
   </w:style>
-  <w:style w:type="paragraph" w:styleId="TOCHeading">
+  <w:style w:type="paragraph" w:styleId="Inhaltsverzeichnisberschrift">
     <w:name w:val="TOC Heading"/>
-    <w:basedOn w:val="Heading1"/>
-    <w:next w:val="Normal"/>
+    <w:basedOn w:val="berschrift1"/>
+    <w:next w:val="Standard"/>
     <w:uiPriority w:val="39"/>
     <w:unhideWhenUsed/>
     <w:qFormat/>
@@ -4936,10 +5038,10 @@
       <w:lang w:bidi="en-US"/>
     </w:rPr>
   </w:style>
-  <w:style w:type="paragraph" w:styleId="TOC1">
+  <w:style w:type="paragraph" w:styleId="Verzeichnis1">
     <w:name w:val="toc 1"/>
-    <w:basedOn w:val="Normal"/>
-    <w:next w:val="Normal"/>
+    <w:basedOn w:val="Standard"/>
+    <w:next w:val="Standard"/>
     <w:autoRedefine/>
     <w:uiPriority w:val="39"/>
     <w:unhideWhenUsed/>
@@ -4952,10 +5054,10 @@
       <w:b/>
     </w:rPr>
   </w:style>
-  <w:style w:type="paragraph" w:styleId="TOC2">
+  <w:style w:type="paragraph" w:styleId="Verzeichnis2">
     <w:name w:val="toc 2"/>
-    <w:basedOn w:val="Normal"/>
-    <w:next w:val="Normal"/>
+    <w:basedOn w:val="Standard"/>
+    <w:next w:val="Standard"/>
     <w:autoRedefine/>
     <w:uiPriority w:val="39"/>
     <w:unhideWhenUsed/>
@@ -4968,7 +5070,7 @@
   </w:style>
   <w:style w:type="character" w:styleId="Hyperlink">
     <w:name w:val="Hyperlink"/>
-    <w:basedOn w:val="DefaultParagraphFont"/>
+    <w:basedOn w:val="Absatz-Standardschriftart"/>
     <w:uiPriority w:val="99"/>
     <w:unhideWhenUsed/>
     <w:rsid w:val="006F2255"/>
@@ -4977,10 +5079,10 @@
       <w:u w:val="single"/>
     </w:rPr>
   </w:style>
-  <w:style w:type="paragraph" w:styleId="BalloonText">
+  <w:style w:type="paragraph" w:styleId="Sprechblasentext">
     <w:name w:val="Balloon Text"/>
-    <w:basedOn w:val="Normal"/>
-    <w:link w:val="BalloonTextChar"/>
+    <w:basedOn w:val="Standard"/>
+    <w:link w:val="SprechblasentextZchn"/>
     <w:uiPriority w:val="99"/>
     <w:semiHidden/>
     <w:unhideWhenUsed/>
@@ -4994,10 +5096,10 @@
       <w:szCs w:val="16"/>
     </w:rPr>
   </w:style>
-  <w:style w:type="character" w:customStyle="1" w:styleId="BalloonTextChar">
-    <w:name w:val="Balloon Text Char"/>
-    <w:basedOn w:val="DefaultParagraphFont"/>
-    <w:link w:val="BalloonText"/>
+  <w:style w:type="character" w:customStyle="1" w:styleId="SprechblasentextZchn">
+    <w:name w:val="Sprechblasentext Zchn"/>
+    <w:basedOn w:val="Absatz-Standardschriftart"/>
+    <w:link w:val="Sprechblasentext"/>
     <w:uiPriority w:val="99"/>
     <w:semiHidden/>
     <w:rsid w:val="006F2255"/>
@@ -5007,10 +5109,10 @@
       <w:szCs w:val="16"/>
     </w:rPr>
   </w:style>
-  <w:style w:type="paragraph" w:styleId="TOC3">
+  <w:style w:type="paragraph" w:styleId="Verzeichnis3">
     <w:name w:val="toc 3"/>
-    <w:basedOn w:val="Normal"/>
-    <w:next w:val="Normal"/>
+    <w:basedOn w:val="Standard"/>
+    <w:next w:val="Standard"/>
     <w:autoRedefine/>
     <w:uiPriority w:val="39"/>
     <w:unhideWhenUsed/>
@@ -5025,10 +5127,10 @@
       <w:lang w:eastAsia="de-CH"/>
     </w:rPr>
   </w:style>
-  <w:style w:type="paragraph" w:styleId="Header">
+  <w:style w:type="paragraph" w:styleId="Kopfzeile">
     <w:name w:val="header"/>
-    <w:basedOn w:val="Normal"/>
-    <w:link w:val="HeaderChar"/>
+    <w:basedOn w:val="Standard"/>
+    <w:link w:val="KopfzeileZchn"/>
     <w:uiPriority w:val="99"/>
     <w:unhideWhenUsed/>
     <w:rsid w:val="008F2373"/>
@@ -5040,10 +5142,10 @@
       <w:spacing w:after="0"/>
     </w:pPr>
   </w:style>
-  <w:style w:type="character" w:customStyle="1" w:styleId="HeaderChar">
-    <w:name w:val="Header Char"/>
-    <w:basedOn w:val="DefaultParagraphFont"/>
-    <w:link w:val="Header"/>
+  <w:style w:type="character" w:customStyle="1" w:styleId="KopfzeileZchn">
+    <w:name w:val="Kopfzeile Zchn"/>
+    <w:basedOn w:val="Absatz-Standardschriftart"/>
+    <w:link w:val="Kopfzeile"/>
     <w:uiPriority w:val="99"/>
     <w:rsid w:val="008F2373"/>
     <w:rPr>
@@ -5051,10 +5153,10 @@
       <w:szCs w:val="20"/>
     </w:rPr>
   </w:style>
-  <w:style w:type="paragraph" w:styleId="Footer">
+  <w:style w:type="paragraph" w:styleId="Fuzeile">
     <w:name w:val="footer"/>
-    <w:basedOn w:val="Normal"/>
-    <w:link w:val="FooterChar"/>
+    <w:basedOn w:val="Standard"/>
+    <w:link w:val="FuzeileZchn"/>
     <w:uiPriority w:val="99"/>
     <w:unhideWhenUsed/>
     <w:rsid w:val="008F2373"/>
@@ -5066,10 +5168,10 @@
       <w:spacing w:after="0"/>
     </w:pPr>
   </w:style>
-  <w:style w:type="character" w:customStyle="1" w:styleId="FooterChar">
-    <w:name w:val="Footer Char"/>
-    <w:basedOn w:val="DefaultParagraphFont"/>
-    <w:link w:val="Footer"/>
+  <w:style w:type="character" w:customStyle="1" w:styleId="FuzeileZchn">
+    <w:name w:val="Fußzeile Zchn"/>
+    <w:basedOn w:val="Absatz-Standardschriftart"/>
+    <w:link w:val="Fuzeile"/>
     <w:uiPriority w:val="99"/>
     <w:rsid w:val="008F2373"/>
     <w:rPr>
@@ -5370,7 +5472,7 @@
 </file>
 
 <file path=customXml/itemProps1.xml><?xml version="1.0" encoding="utf-8"?>
-<ds:datastoreItem xmlns:ds="http://schemas.openxmlformats.org/officeDocument/2006/customXml" ds:itemID="{10332DA3-6273-4D81-A4E0-ED073F029933}">
+<ds:datastoreItem xmlns:ds="http://schemas.openxmlformats.org/officeDocument/2006/customXml" ds:itemID="{4E502304-6B6C-4B05-9B54-3B43DC73A1BF}">
   <ds:schemaRefs>
     <ds:schemaRef ds:uri="http://schemas.openxmlformats.org/officeDocument/2006/bibliography"/>
   </ds:schemaRefs>

</xml_diff>

<commit_message>
refs #641 Glossar verfollständigt
</commit_message>
<xml_diff>
--- a/doc/01_Bericht/08_Glossar.docx
+++ b/doc/01_Bericht/08_Glossar.docx
@@ -72,19 +72,11 @@
                   </w:rPr>
                   <w:t xml:space="preserve"> </w:t>
                 </w:r>
-                <w:proofErr w:type="spellStart"/>
                 <w:r>
                   <w:rPr>
                     <w:color w:val="4F4F59"/>
                   </w:rPr>
-                  <w:t>Treichler</w:t>
-                </w:r>
-                <w:proofErr w:type="spellEnd"/>
-                <w:r>
-                  <w:rPr>
-                    <w:color w:val="4F4F59"/>
-                  </w:rPr>
-                  <w:t xml:space="preserve"> Delia</w:t>
+                  <w:t>Treichler Delia</w:t>
                 </w:r>
               </w:p>
               <w:p>
@@ -563,11 +555,9 @@
             <w:pPr>
               <w:cnfStyle w:val="000000100000" w:firstRow="0" w:lastRow="0" w:firstColumn="0" w:lastColumn="0" w:oddVBand="0" w:evenVBand="0" w:oddHBand="1" w:evenHBand="0" w:firstRowFirstColumn="0" w:firstRowLastColumn="0" w:lastRowFirstColumn="0" w:lastRowLastColumn="0"/>
             </w:pPr>
-            <w:proofErr w:type="spellStart"/>
             <w:r>
               <w:t>dtreichl</w:t>
             </w:r>
-            <w:proofErr w:type="spellEnd"/>
           </w:p>
         </w:tc>
       </w:tr>
@@ -1272,6 +1262,9 @@
             <w:pPr>
               <w:cnfStyle w:val="000000100000" w:firstRow="0" w:lastRow="0" w:firstColumn="0" w:lastColumn="0" w:oddVBand="0" w:evenVBand="0" w:oddHBand="1" w:evenHBand="0" w:firstRowFirstColumn="0" w:firstRowLastColumn="0" w:lastRowFirstColumn="0" w:lastRowLastColumn="0"/>
             </w:pPr>
+            <w:r>
+              <w:t>Software-Plattform der Microsoft Corporation.</w:t>
+            </w:r>
           </w:p>
         </w:tc>
       </w:tr>
@@ -1285,11 +1278,9 @@
             <w:tcW w:w="1985" w:type="dxa"/>
           </w:tcPr>
           <w:p>
-            <w:proofErr w:type="spellStart"/>
             <w:r>
               <w:t>Accessibility</w:t>
             </w:r>
-            <w:proofErr w:type="spellEnd"/>
           </w:p>
         </w:tc>
         <w:tc>
@@ -1316,11 +1307,9 @@
             <w:tcW w:w="1985" w:type="dxa"/>
           </w:tcPr>
           <w:p>
-            <w:proofErr w:type="spellStart"/>
             <w:r>
               <w:t>Assembly</w:t>
             </w:r>
-            <w:proofErr w:type="spellEnd"/>
           </w:p>
         </w:tc>
         <w:tc>
@@ -1331,6 +1320,27 @@
             <w:pPr>
               <w:cnfStyle w:val="000000100000" w:firstRow="0" w:lastRow="0" w:firstColumn="0" w:lastColumn="0" w:oddVBand="0" w:evenVBand="0" w:oddHBand="1" w:evenHBand="0" w:firstRowFirstColumn="0" w:firstRowLastColumn="0" w:lastRowFirstColumn="0" w:lastRowLastColumn="0"/>
             </w:pPr>
+            <w:r>
+              <w:t xml:space="preserve">In Assemblys </w:t>
+            </w:r>
+            <w:r>
+              <w:t xml:space="preserve">werden übersetzte </w:t>
+            </w:r>
+            <w:r>
+              <w:t>Klassen</w:t>
+            </w:r>
+            <w:r>
+              <w:t xml:space="preserve"> als ausführbare </w:t>
+            </w:r>
+            <w:r>
+              <w:t>Dateien</w:t>
+            </w:r>
+            <w:r>
+              <w:t xml:space="preserve"> </w:t>
+            </w:r>
+            <w:r>
+              <w:t>bereitgestellt.</w:t>
+            </w:r>
           </w:p>
         </w:tc>
       </w:tr>
@@ -1357,6 +1367,12 @@
             <w:pPr>
               <w:cnfStyle w:val="000000010000" w:firstRow="0" w:lastRow="0" w:firstColumn="0" w:lastColumn="0" w:oddVBand="0" w:evenVBand="0" w:oddHBand="0" w:evenHBand="1" w:firstRowFirstColumn="0" w:firstRowLastColumn="0" w:lastRowFirstColumn="0" w:lastRowLastColumn="0"/>
             </w:pPr>
+            <w:r>
+              <w:t>Workshop mit welchem Ideen gesammelt werden</w:t>
+            </w:r>
+            <w:r>
+              <w:t>.</w:t>
+            </w:r>
           </w:p>
         </w:tc>
       </w:tr>
@@ -1370,19 +1386,9 @@
             <w:tcW w:w="1985" w:type="dxa"/>
           </w:tcPr>
           <w:p>
-            <w:proofErr w:type="spellStart"/>
-            <w:r>
-              <w:t>Eager</w:t>
-            </w:r>
-            <w:proofErr w:type="spellEnd"/>
-            <w:r>
-              <w:t xml:space="preserve"> </w:t>
-            </w:r>
-            <w:proofErr w:type="spellStart"/>
-            <w:r>
-              <w:t>Loading</w:t>
-            </w:r>
-            <w:proofErr w:type="spellEnd"/>
+            <w:r>
+              <w:t>Eager Loading</w:t>
+            </w:r>
           </w:p>
         </w:tc>
         <w:tc>
@@ -1393,6 +1399,12 @@
             <w:pPr>
               <w:cnfStyle w:val="000000100000" w:firstRow="0" w:lastRow="0" w:firstColumn="0" w:lastColumn="0" w:oddVBand="0" w:evenVBand="0" w:oddHBand="1" w:evenHBand="0" w:firstRowFirstColumn="0" w:firstRowLastColumn="0" w:lastRowFirstColumn="0" w:lastRowLastColumn="0"/>
             </w:pPr>
+            <w:r>
+              <w:t xml:space="preserve">Verbundene </w:t>
+            </w:r>
+            <w:r>
+              <w:t>Daten werden geladen bevor sie gebraucht werden.</w:t>
+            </w:r>
           </w:p>
         </w:tc>
       </w:tr>
@@ -1406,13 +1418,8 @@
             <w:tcW w:w="1985" w:type="dxa"/>
           </w:tcPr>
           <w:p>
-            <w:proofErr w:type="spellStart"/>
-            <w:r>
-              <w:t>Graphical</w:t>
-            </w:r>
-            <w:proofErr w:type="spellEnd"/>
-            <w:r>
-              <w:t xml:space="preserve"> User Interface</w:t>
+            <w:r>
+              <w:t>Graphical User Interface</w:t>
             </w:r>
           </w:p>
         </w:tc>
@@ -1441,7 +1448,7 @@
           </w:tcPr>
           <w:p>
             <w:r>
-              <w:t>Milestone</w:t>
+              <w:t>Flyweight</w:t>
             </w:r>
           </w:p>
         </w:tc>
@@ -1454,7 +1461,28 @@
               <w:cnfStyle w:val="000000100000" w:firstRow="0" w:lastRow="0" w:firstColumn="0" w:lastColumn="0" w:oddVBand="0" w:evenVBand="0" w:oddHBand="1" w:evenHBand="0" w:firstRowFirstColumn="0" w:firstRowLastColumn="0" w:lastRowFirstColumn="0" w:lastRowLastColumn="0"/>
             </w:pPr>
             <w:r>
-              <w:t>Zwischenziel eines Projektes</w:t>
+              <w:t xml:space="preserve">Zu Deutsch </w:t>
+            </w:r>
+            <w:r>
+              <w:t>Fliegengewicht</w:t>
+            </w:r>
+            <w:r>
+              <w:t>. Entwurfsmuste</w:t>
+            </w:r>
+            <w:r>
+              <w:t>r, das</w:t>
+            </w:r>
+            <w:r>
+              <w:t xml:space="preserve"> angewendet wird, wenn eine grosse Anzahl von Objekten verwendet wird, </w:t>
+            </w:r>
+            <w:r>
+              <w:t>welche die gl</w:t>
+            </w:r>
+            <w:r>
+              <w:t>eichen Informationen beinhalten</w:t>
+            </w:r>
+            <w:r>
+              <w:t>.</w:t>
             </w:r>
           </w:p>
         </w:tc>
@@ -1470,7 +1498,7 @@
           </w:tcPr>
           <w:p>
             <w:r>
-              <w:t>Namespace</w:t>
+              <w:t>Milestone</w:t>
             </w:r>
           </w:p>
         </w:tc>
@@ -1482,6 +1510,9 @@
             <w:pPr>
               <w:cnfStyle w:val="000000010000" w:firstRow="0" w:lastRow="0" w:firstColumn="0" w:lastColumn="0" w:oddVBand="0" w:evenVBand="0" w:oddHBand="0" w:evenHBand="1" w:firstRowFirstColumn="0" w:firstRowLastColumn="0" w:lastRowFirstColumn="0" w:lastRowLastColumn="0"/>
             </w:pPr>
+            <w:r>
+              <w:t>Zwischenziel eines Projektes</w:t>
+            </w:r>
           </w:p>
         </w:tc>
       </w:tr>
@@ -1496,7 +1527,7 @@
           </w:tcPr>
           <w:p>
             <w:r>
-              <w:t>Papierprototyp</w:t>
+              <w:t>Namespace</w:t>
             </w:r>
           </w:p>
         </w:tc>
@@ -1509,7 +1540,10 @@
               <w:cnfStyle w:val="000000100000" w:firstRow="0" w:lastRow="0" w:firstColumn="0" w:lastColumn="0" w:oddVBand="0" w:evenVBand="0" w:oddHBand="1" w:evenHBand="0" w:firstRowFirstColumn="0" w:firstRowLastColumn="0" w:lastRowFirstColumn="0" w:lastRowLastColumn="0"/>
             </w:pPr>
             <w:r>
-              <w:t>Zeigt das Design einer zu erstellenden Software auf Papier und wird zum Testen der Software erstellt.</w:t>
+              <w:t>Zu Deutsch Namensraum.</w:t>
+            </w:r>
+            <w:r>
+              <w:t xml:space="preserve"> Struktur für Objekte, diese können über eindeutigen Pfadnamen angesprochen werden.</w:t>
             </w:r>
           </w:p>
         </w:tc>
@@ -1524,13 +1558,8 @@
             <w:tcW w:w="1985" w:type="dxa"/>
           </w:tcPr>
           <w:p>
-            <w:proofErr w:type="spellStart"/>
-            <w:r>
-              <w:t>Perspective</w:t>
-            </w:r>
-            <w:proofErr w:type="spellEnd"/>
-            <w:r>
-              <w:t xml:space="preserve"> Wall</w:t>
+            <w:r>
+              <w:t>Papierprototyp</w:t>
             </w:r>
           </w:p>
         </w:tc>
@@ -1542,6 +1571,9 @@
             <w:pPr>
               <w:cnfStyle w:val="000000010000" w:firstRow="0" w:lastRow="0" w:firstColumn="0" w:lastColumn="0" w:oddVBand="0" w:evenVBand="0" w:oddHBand="0" w:evenHBand="1" w:firstRowFirstColumn="0" w:firstRowLastColumn="0" w:lastRowFirstColumn="0" w:lastRowLastColumn="0"/>
             </w:pPr>
+            <w:r>
+              <w:t>Zeigt das Design einer zu erstellenden Software auf Papier und wird zum Testen der Software erstellt.</w:t>
+            </w:r>
           </w:p>
         </w:tc>
       </w:tr>
@@ -1556,7 +1588,7 @@
           </w:tcPr>
           <w:p>
             <w:r>
-              <w:t>Project Note</w:t>
+              <w:t>Perspective Wall</w:t>
             </w:r>
           </w:p>
         </w:tc>
@@ -1569,7 +1601,10 @@
               <w:cnfStyle w:val="000000100000" w:firstRow="0" w:lastRow="0" w:firstColumn="0" w:lastColumn="0" w:oddVBand="0" w:evenVBand="0" w:oddHBand="1" w:evenHBand="0" w:firstRowFirstColumn="0" w:firstRowLastColumn="0" w:lastRowFirstColumn="0" w:lastRowLastColumn="0"/>
             </w:pPr>
             <w:r>
-              <w:t>Eine Beschreibung eines bestimmten Projektes auf einer A4-Seite, welche Aufschluss über die Projektaufgabe, dessen Umsetzung, den Projektpartner und den Kundennutzen des Projektes gibt.</w:t>
+              <w:t>Visualisierungstechnik um eine grosse Anzahl an</w:t>
+            </w:r>
+            <w:r>
+              <w:t xml:space="preserve"> Informationen darzustellen.</w:t>
             </w:r>
           </w:p>
         </w:tc>
@@ -1585,7 +1620,7 @@
           </w:tcPr>
           <w:p>
             <w:r>
-              <w:t>Rastergrafik</w:t>
+              <w:t>Project Note</w:t>
             </w:r>
           </w:p>
         </w:tc>
@@ -1598,7 +1633,7 @@
               <w:cnfStyle w:val="000000010000" w:firstRow="0" w:lastRow="0" w:firstColumn="0" w:lastColumn="0" w:oddVBand="0" w:evenVBand="0" w:oddHBand="0" w:evenHBand="1" w:firstRowFirstColumn="0" w:firstRowLastColumn="0" w:lastRowFirstColumn="0" w:lastRowLastColumn="0"/>
             </w:pPr>
             <w:r>
-              <w:t>Eine Rastergrafik besteht aus einer festen Anordnung von Bildpunkten, welchen je eine Farbe zugeordnet ist. Daher hat eine Rastergrafik auch eine feste Bildgrösse.</w:t>
+              <w:t>Eine Beschreibung eines bestimmten Projektes auf einer A4-Seite, welche Aufschluss über die Projektaufgabe, dessen Umsetzung, den Projektpartner und den Kundennutzen des Projektes gibt.</w:t>
             </w:r>
           </w:p>
         </w:tc>
@@ -1613,11 +1648,9 @@
             <w:tcW w:w="1985" w:type="dxa"/>
           </w:tcPr>
           <w:p>
-            <w:proofErr w:type="spellStart"/>
-            <w:r>
-              <w:t>Redmine</w:t>
-            </w:r>
-            <w:proofErr w:type="spellEnd"/>
+            <w:r>
+              <w:t>Rastergrafik</w:t>
+            </w:r>
           </w:p>
         </w:tc>
         <w:tc>
@@ -1629,13 +1662,8 @@
               <w:cnfStyle w:val="000000100000" w:firstRow="0" w:lastRow="0" w:firstColumn="0" w:lastColumn="0" w:oddVBand="0" w:evenVBand="0" w:oddHBand="1" w:evenHBand="0" w:firstRowFirstColumn="0" w:firstRowLastColumn="0" w:lastRowFirstColumn="0" w:lastRowLastColumn="0"/>
             </w:pPr>
             <w:r>
-              <w:t xml:space="preserve">Webbasiertes Projektmanagement-Tool auf der Basis von Ruby on </w:t>
-            </w:r>
-            <w:proofErr w:type="spellStart"/>
-            <w:r>
-              <w:t>Rails</w:t>
-            </w:r>
-            <w:proofErr w:type="spellEnd"/>
+              <w:t>Eine Rastergrafik besteht aus einer festen Anordnung von Bildpunkten, welchen je eine Farbe zugeordnet ist. Daher hat eine Rastergrafik auch eine feste Bildgrösse.</w:t>
+            </w:r>
           </w:p>
         </w:tc>
       </w:tr>
@@ -1650,7 +1678,7 @@
           </w:tcPr>
           <w:p>
             <w:r>
-              <w:t>RUP</w:t>
+              <w:t>Redmine</w:t>
             </w:r>
           </w:p>
         </w:tc>
@@ -1663,7 +1691,7 @@
               <w:cnfStyle w:val="000000010000" w:firstRow="0" w:lastRow="0" w:firstColumn="0" w:lastColumn="0" w:oddVBand="0" w:evenVBand="0" w:oddHBand="0" w:evenHBand="1" w:firstRowFirstColumn="0" w:firstRowLastColumn="0" w:lastRowFirstColumn="0" w:lastRowLastColumn="0"/>
             </w:pPr>
             <w:r>
-              <w:t>Vorgehensmodell zur Entwicklung von Software</w:t>
+              <w:t>Webbasiertes Projektmanagement-Tool auf der Basis von Ruby on Rails</w:t>
             </w:r>
           </w:p>
         </w:tc>
@@ -1678,11 +1706,9 @@
             <w:tcW w:w="1985" w:type="dxa"/>
           </w:tcPr>
           <w:p>
-            <w:proofErr w:type="spellStart"/>
-            <w:r>
-              <w:t>Scrum</w:t>
-            </w:r>
-            <w:proofErr w:type="spellEnd"/>
+            <w:r>
+              <w:t>RUP</w:t>
+            </w:r>
           </w:p>
         </w:tc>
         <w:tc>
@@ -1709,11 +1735,9 @@
             <w:tcW w:w="1985" w:type="dxa"/>
           </w:tcPr>
           <w:p>
-            <w:proofErr w:type="spellStart"/>
-            <w:r>
-              <w:t>Sharepoint</w:t>
-            </w:r>
-            <w:proofErr w:type="spellEnd"/>
+            <w:r>
+              <w:t>Scrum</w:t>
+            </w:r>
           </w:p>
         </w:tc>
         <w:tc>
@@ -1724,6 +1748,9 @@
             <w:pPr>
               <w:cnfStyle w:val="000000010000" w:firstRow="0" w:lastRow="0" w:firstColumn="0" w:lastColumn="0" w:oddVBand="0" w:evenVBand="0" w:oddHBand="0" w:evenHBand="1" w:firstRowFirstColumn="0" w:firstRowLastColumn="0" w:lastRowFirstColumn="0" w:lastRowLastColumn="0"/>
             </w:pPr>
+            <w:r>
+              <w:t>Vorgehensmodell zur Entwicklung von Software</w:t>
+            </w:r>
           </w:p>
         </w:tc>
       </w:tr>
@@ -1738,13 +1765,8 @@
           </w:tcPr>
           <w:p>
             <w:r>
-              <w:t xml:space="preserve">Single </w:t>
-            </w:r>
-            <w:proofErr w:type="spellStart"/>
-            <w:r>
-              <w:t>tab</w:t>
-            </w:r>
-            <w:proofErr w:type="spellEnd"/>
+              <w:t>Sharepoint</w:t>
+            </w:r>
           </w:p>
         </w:tc>
         <w:tc>
@@ -1755,6 +1777,9 @@
             <w:pPr>
               <w:cnfStyle w:val="000000100000" w:firstRow="0" w:lastRow="0" w:firstColumn="0" w:lastColumn="0" w:oddVBand="0" w:evenVBand="0" w:oddHBand="1" w:evenHBand="0" w:firstRowFirstColumn="0" w:firstRowLastColumn="0" w:lastRowFirstColumn="0" w:lastRowLastColumn="0"/>
             </w:pPr>
+            <w:r>
+              <w:t>Serverprodukt der Microsoft Corporation</w:t>
+            </w:r>
           </w:p>
         </w:tc>
       </w:tr>
@@ -1768,11 +1793,9 @@
             <w:tcW w:w="1985" w:type="dxa"/>
           </w:tcPr>
           <w:p>
-            <w:proofErr w:type="spellStart"/>
-            <w:r>
-              <w:t>Surface</w:t>
-            </w:r>
-            <w:proofErr w:type="spellEnd"/>
+            <w:r>
+              <w:t>Single tab</w:t>
+            </w:r>
           </w:p>
         </w:tc>
         <w:tc>
@@ -1784,7 +1807,13 @@
               <w:cnfStyle w:val="000000010000" w:firstRow="0" w:lastRow="0" w:firstColumn="0" w:lastColumn="0" w:oddVBand="0" w:evenVBand="0" w:oddHBand="0" w:evenHBand="1" w:firstRowFirstColumn="0" w:firstRowLastColumn="0" w:lastRowFirstColumn="0" w:lastRowLastColumn="0"/>
             </w:pPr>
             <w:r>
-              <w:t>Ein Computer in Form einer Tischplatte von Microsoft, bei dem sämtliche Eingaben mit der Hand gemacht werden (Touch-Tisch)</w:t>
+              <w:t>Kurzes</w:t>
+            </w:r>
+            <w:r>
+              <w:t>,</w:t>
+            </w:r>
+            <w:r>
+              <w:t xml:space="preserve"> einmaliges Antippen</w:t>
             </w:r>
           </w:p>
         </w:tc>
@@ -1799,11 +1828,9 @@
             <w:tcW w:w="1985" w:type="dxa"/>
           </w:tcPr>
           <w:p>
-            <w:proofErr w:type="spellStart"/>
-            <w:r>
-              <w:t>Swipe</w:t>
-            </w:r>
-            <w:proofErr w:type="spellEnd"/>
+            <w:r>
+              <w:t>Surface</w:t>
+            </w:r>
           </w:p>
         </w:tc>
         <w:tc>
@@ -1814,6 +1841,21 @@
             <w:pPr>
               <w:cnfStyle w:val="000000100000" w:firstRow="0" w:lastRow="0" w:firstColumn="0" w:lastColumn="0" w:oddVBand="0" w:evenVBand="0" w:oddHBand="1" w:evenHBand="0" w:firstRowFirstColumn="0" w:firstRowLastColumn="0" w:lastRowFirstColumn="0" w:lastRowLastColumn="0"/>
             </w:pPr>
+            <w:r>
+              <w:t>Ein Comput</w:t>
+            </w:r>
+            <w:r>
+              <w:t>er in Form einer Tischplatte der</w:t>
+            </w:r>
+            <w:r>
+              <w:t xml:space="preserve"> Microsoft</w:t>
+            </w:r>
+            <w:r>
+              <w:t xml:space="preserve"> Corporation</w:t>
+            </w:r>
+            <w:r>
+              <w:t>, bei dem sämtliche Eingaben mit der Hand gemacht werden (Touch-Tisch)</w:t>
+            </w:r>
           </w:p>
         </w:tc>
       </w:tr>
@@ -1827,13 +1869,8 @@
             <w:tcW w:w="1985" w:type="dxa"/>
           </w:tcPr>
           <w:p>
-            <w:proofErr w:type="spellStart"/>
-            <w:r>
-              <w:t>Tablet</w:t>
-            </w:r>
-            <w:proofErr w:type="spellEnd"/>
-            <w:r>
-              <w:t>-PC</w:t>
+            <w:r>
+              <w:t>Swipe</w:t>
             </w:r>
           </w:p>
         </w:tc>
@@ -1846,7 +1883,7 @@
               <w:cnfStyle w:val="000000010000" w:firstRow="0" w:lastRow="0" w:firstColumn="0" w:lastColumn="0" w:oddVBand="0" w:evenVBand="0" w:oddHBand="0" w:evenHBand="1" w:firstRowFirstColumn="0" w:firstRowLastColumn="0" w:lastRowFirstColumn="0" w:lastRowLastColumn="0"/>
             </w:pPr>
             <w:r>
-              <w:t xml:space="preserve">Ein tragbarer Computer, welcher per Eingabestift oder Finger bedient werden kann. </w:t>
+              <w:t>Wischbewegung</w:t>
             </w:r>
           </w:p>
         </w:tc>
@@ -1862,15 +1899,7 @@
           </w:tcPr>
           <w:p>
             <w:r>
-              <w:t xml:space="preserve">Test </w:t>
-            </w:r>
-            <w:proofErr w:type="spellStart"/>
-            <w:r>
-              <w:t>Driven</w:t>
-            </w:r>
-            <w:proofErr w:type="spellEnd"/>
-            <w:r>
-              <w:t xml:space="preserve"> Development</w:t>
+              <w:t>Tablet-PC</w:t>
             </w:r>
           </w:p>
         </w:tc>
@@ -1882,6 +1911,9 @@
             <w:pPr>
               <w:cnfStyle w:val="000000100000" w:firstRow="0" w:lastRow="0" w:firstColumn="0" w:lastColumn="0" w:oddVBand="0" w:evenVBand="0" w:oddHBand="1" w:evenHBand="0" w:firstRowFirstColumn="0" w:firstRowLastColumn="0" w:lastRowFirstColumn="0" w:lastRowLastColumn="0"/>
             </w:pPr>
+            <w:r>
+              <w:t xml:space="preserve">Ein tragbarer Computer, welcher per Eingabestift oder Finger bedient werden kann. </w:t>
+            </w:r>
           </w:p>
         </w:tc>
       </w:tr>
@@ -1896,7 +1928,7 @@
           </w:tcPr>
           <w:p>
             <w:r>
-              <w:t>User Story</w:t>
+              <w:t>Test Driven Development</w:t>
             </w:r>
           </w:p>
         </w:tc>
@@ -1909,7 +1941,37 @@
               <w:cnfStyle w:val="000000010000" w:firstRow="0" w:lastRow="0" w:firstColumn="0" w:lastColumn="0" w:oddVBand="0" w:evenVBand="0" w:oddHBand="0" w:evenHBand="1" w:firstRowFirstColumn="0" w:firstRowLastColumn="0" w:lastRowFirstColumn="0" w:lastRowLastColumn="0"/>
             </w:pPr>
             <w:r>
-              <w:t>Softwareanforderung in 1-2 Sätzen formuliert. Werden in der agilen Softwareentwicklung eingesetzt.</w:t>
+              <w:t>Methode bei welcher zu</w:t>
+            </w:r>
+            <w:r>
+              <w:t>erst die Tests und dann die zu t</w:t>
+            </w:r>
+            <w:r>
+              <w:t>estende</w:t>
+            </w:r>
+            <w:r>
+              <w:t>n</w:t>
+            </w:r>
+            <w:r>
+              <w:t xml:space="preserve"> Komponente</w:t>
+            </w:r>
+            <w:r>
+              <w:t>n</w:t>
+            </w:r>
+            <w:r>
+              <w:t xml:space="preserve"> </w:t>
+            </w:r>
+            <w:r>
+              <w:t>implementiert</w:t>
+            </w:r>
+            <w:r>
+              <w:t xml:space="preserve"> </w:t>
+            </w:r>
+            <w:r>
+              <w:t>werden</w:t>
+            </w:r>
+            <w:r>
+              <w:t>.</w:t>
             </w:r>
           </w:p>
         </w:tc>
@@ -1925,7 +1987,7 @@
           </w:tcPr>
           <w:p>
             <w:r>
-              <w:t>Vektorgrafik</w:t>
+              <w:t>User Story</w:t>
             </w:r>
           </w:p>
         </w:tc>
@@ -1938,7 +2000,7 @@
               <w:cnfStyle w:val="000000100000" w:firstRow="0" w:lastRow="0" w:firstColumn="0" w:lastColumn="0" w:oddVBand="0" w:evenVBand="0" w:oddHBand="1" w:evenHBand="0" w:firstRowFirstColumn="0" w:firstRowLastColumn="0" w:lastRowFirstColumn="0" w:lastRowLastColumn="0"/>
             </w:pPr>
             <w:r>
-              <w:t xml:space="preserve">Eine Vektorgrafik wird durch </w:t>
+              <w:t>Softwareanforderung in 1-2 Sätzen formuliert. Werden in der agilen Softwareentwicklung eingesetzt.</w:t>
             </w:r>
           </w:p>
         </w:tc>
@@ -1954,7 +2016,7 @@
           </w:tcPr>
           <w:p>
             <w:r>
-              <w:t>XPS</w:t>
+              <w:t>Vektorgrafik</w:t>
             </w:r>
           </w:p>
         </w:tc>
@@ -1967,8 +2029,19 @@
               <w:cnfStyle w:val="000000010000" w:firstRow="0" w:lastRow="0" w:firstColumn="0" w:lastColumn="0" w:oddVBand="0" w:evenVBand="0" w:oddHBand="0" w:evenHBand="1" w:firstRowFirstColumn="0" w:firstRowLastColumn="0" w:lastRowFirstColumn="0" w:lastRowLastColumn="0"/>
             </w:pPr>
             <w:r>
-              <w:t>Ein Dateiformat von Microsoft f</w:t>
-            </w:r>
+              <w:t xml:space="preserve">Eine Vektorgrafik wird durch </w:t>
+            </w:r>
+            <w:r>
+              <w:t>Linien/Kurven, Linienstärken und Farben beschrieben.</w:t>
+            </w:r>
+            <w:r>
+              <w:t xml:space="preserve"> Vektorgrafiken sind belieb</w:t>
+            </w:r>
+            <w:r>
+              <w:t>ig skalierbar.</w:t>
+            </w:r>
+            <w:bookmarkStart w:id="5" w:name="_GoBack"/>
+            <w:bookmarkEnd w:id="5"/>
           </w:p>
         </w:tc>
       </w:tr>
@@ -1983,7 +2056,7 @@
           </w:tcPr>
           <w:p>
             <w:r>
-              <w:t>Code Behind</w:t>
+              <w:t>XPS</w:t>
             </w:r>
           </w:p>
         </w:tc>
@@ -1995,6 +2068,15 @@
             <w:pPr>
               <w:cnfStyle w:val="000000100000" w:firstRow="0" w:lastRow="0" w:firstColumn="0" w:lastColumn="0" w:oddVBand="0" w:evenVBand="0" w:oddHBand="1" w:evenHBand="0" w:firstRowFirstColumn="0" w:firstRowLastColumn="0" w:lastRowFirstColumn="0" w:lastRowLastColumn="0"/>
             </w:pPr>
+            <w:r>
+              <w:t>Ein Dateiformat der</w:t>
+            </w:r>
+            <w:r>
+              <w:t xml:space="preserve"> Microsoft</w:t>
+            </w:r>
+            <w:r>
+              <w:t xml:space="preserve"> Corporation</w:t>
+            </w:r>
           </w:p>
         </w:tc>
       </w:tr>
@@ -2008,11 +2090,9 @@
             <w:tcW w:w="1985" w:type="dxa"/>
           </w:tcPr>
           <w:p>
-            <w:proofErr w:type="spellStart"/>
-            <w:r>
-              <w:t>ThreadPool</w:t>
-            </w:r>
-            <w:proofErr w:type="spellEnd"/>
+            <w:r>
+              <w:t>Code Behind</w:t>
+            </w:r>
           </w:p>
         </w:tc>
         <w:tc>
@@ -2023,6 +2103,24 @@
             <w:pPr>
               <w:cnfStyle w:val="000000010000" w:firstRow="0" w:lastRow="0" w:firstColumn="0" w:lastColumn="0" w:oddVBand="0" w:evenVBand="0" w:oddHBand="0" w:evenHBand="1" w:firstRowFirstColumn="0" w:firstRowLastColumn="0" w:lastRowFirstColumn="0" w:lastRowLastColumn="0"/>
             </w:pPr>
+            <w:r>
+              <w:t xml:space="preserve">Dabei handelt es sich </w:t>
+            </w:r>
+            <w:r>
+              <w:t xml:space="preserve">um die </w:t>
+            </w:r>
+            <w:r>
+              <w:t>CS</w:t>
+            </w:r>
+            <w:r>
+              <w:t xml:space="preserve">-Datei welche zu </w:t>
+            </w:r>
+            <w:r>
+              <w:t>einer View (.xaml) Datei gehört.</w:t>
+            </w:r>
+            <w:r>
+              <w:t xml:space="preserve"> Darin enthaltene Funktionen können nur schwer oder gar nicht getestet werden.</w:t>
+            </w:r>
           </w:p>
         </w:tc>
       </w:tr>
@@ -2036,16 +2134,9 @@
             <w:tcW w:w="1985" w:type="dxa"/>
           </w:tcPr>
           <w:p>
-            <w:proofErr w:type="spellStart"/>
-            <w:r>
-              <w:t>multithreading</w:t>
-            </w:r>
-            <w:proofErr w:type="spellEnd"/>
-            <w:r>
-              <w:t xml:space="preserve"> safe</w:t>
-            </w:r>
-            <w:bookmarkStart w:id="5" w:name="_GoBack"/>
-            <w:bookmarkEnd w:id="5"/>
+            <w:r>
+              <w:t>ThreadPool</w:t>
+            </w:r>
           </w:p>
         </w:tc>
         <w:tc>
@@ -2056,6 +2147,67 @@
             <w:pPr>
               <w:cnfStyle w:val="000000100000" w:firstRow="0" w:lastRow="0" w:firstColumn="0" w:lastColumn="0" w:oddVBand="0" w:evenVBand="0" w:oddHBand="1" w:evenHBand="0" w:firstRowFirstColumn="0" w:firstRowLastColumn="0" w:lastRowFirstColumn="0" w:lastRowLastColumn="0"/>
             </w:pPr>
+            <w:r>
+              <w:t>Stellt Arbeitsaufgaben bereit, verarbeitet asynchrone Ein-/Ausgabe, wartet im Auftrag anderer Threads und verarbeitet Zeitgeber.</w:t>
+            </w:r>
+          </w:p>
+        </w:tc>
+      </w:tr>
+      <w:tr>
+        <w:trPr>
+          <w:cnfStyle w:val="000000010000" w:firstRow="0" w:lastRow="0" w:firstColumn="0" w:lastColumn="0" w:oddVBand="0" w:evenVBand="0" w:oddHBand="0" w:evenHBand="1" w:firstRowFirstColumn="0" w:firstRowLastColumn="0" w:lastRowFirstColumn="0" w:lastRowLastColumn="0"/>
+        </w:trPr>
+        <w:tc>
+          <w:tcPr>
+            <w:cnfStyle w:val="001000000000" w:firstRow="0" w:lastRow="0" w:firstColumn="1" w:lastColumn="0" w:oddVBand="0" w:evenVBand="0" w:oddHBand="0" w:evenHBand="0" w:firstRowFirstColumn="0" w:firstRowLastColumn="0" w:lastRowFirstColumn="0" w:lastRowLastColumn="0"/>
+            <w:tcW w:w="1985" w:type="dxa"/>
+          </w:tcPr>
+          <w:p>
+            <w:r>
+              <w:t>multithreading safe</w:t>
+            </w:r>
+          </w:p>
+        </w:tc>
+        <w:tc>
+          <w:tcPr>
+            <w:tcW w:w="7123" w:type="dxa"/>
+          </w:tcPr>
+          <w:p>
+            <w:pPr>
+              <w:cnfStyle w:val="000000010000" w:firstRow="0" w:lastRow="0" w:firstColumn="0" w:lastColumn="0" w:oddVBand="0" w:evenVBand="0" w:oddHBand="0" w:evenHBand="1" w:firstRowFirstColumn="0" w:firstRowLastColumn="0" w:lastRowFirstColumn="0" w:lastRowLastColumn="0"/>
+            </w:pPr>
+            <w:r>
+              <w:t>Möglichkeit Prozesse ohne Konflikte parallel abzuwickeln.</w:t>
+            </w:r>
+          </w:p>
+        </w:tc>
+      </w:tr>
+      <w:tr>
+        <w:trPr>
+          <w:cnfStyle w:val="000000100000" w:firstRow="0" w:lastRow="0" w:firstColumn="0" w:lastColumn="0" w:oddVBand="0" w:evenVBand="0" w:oddHBand="1" w:evenHBand="0" w:firstRowFirstColumn="0" w:firstRowLastColumn="0" w:lastRowFirstColumn="0" w:lastRowLastColumn="0"/>
+        </w:trPr>
+        <w:tc>
+          <w:tcPr>
+            <w:cnfStyle w:val="001000000000" w:firstRow="0" w:lastRow="0" w:firstColumn="1" w:lastColumn="0" w:oddVBand="0" w:evenVBand="0" w:oddHBand="0" w:evenHBand="0" w:firstRowFirstColumn="0" w:firstRowLastColumn="0" w:lastRowFirstColumn="0" w:lastRowLastColumn="0"/>
+            <w:tcW w:w="1985" w:type="dxa"/>
+          </w:tcPr>
+          <w:p>
+            <w:r>
+              <w:t>Overhead</w:t>
+            </w:r>
+          </w:p>
+        </w:tc>
+        <w:tc>
+          <w:tcPr>
+            <w:tcW w:w="7123" w:type="dxa"/>
+          </w:tcPr>
+          <w:p>
+            <w:pPr>
+              <w:cnfStyle w:val="000000100000" w:firstRow="0" w:lastRow="0" w:firstColumn="0" w:lastColumn="0" w:oddVBand="0" w:evenVBand="0" w:oddHBand="1" w:evenHBand="0" w:firstRowFirstColumn="0" w:firstRowLastColumn="0" w:lastRowFirstColumn="0" w:lastRowLastColumn="0"/>
+            </w:pPr>
+            <w:r>
+              <w:t>Mehraufwand</w:t>
+            </w:r>
           </w:p>
         </w:tc>
       </w:tr>
@@ -2125,6 +2277,7 @@
           </w:tcPr>
           <w:p>
             <w:r>
+              <w:lastRenderedPageBreak/>
               <w:t>GUI</w:t>
             </w:r>
           </w:p>
@@ -2137,13 +2290,8 @@
             <w:pPr>
               <w:cnfStyle w:val="000000100000" w:firstRow="0" w:lastRow="0" w:firstColumn="0" w:lastColumn="0" w:oddVBand="0" w:evenVBand="0" w:oddHBand="1" w:evenHBand="0" w:firstRowFirstColumn="0" w:firstRowLastColumn="0" w:lastRowFirstColumn="0" w:lastRowLastColumn="0"/>
             </w:pPr>
-            <w:proofErr w:type="spellStart"/>
-            <w:r>
-              <w:t>Graphical</w:t>
-            </w:r>
-            <w:proofErr w:type="spellEnd"/>
-            <w:r>
-              <w:t xml:space="preserve"> User Interface</w:t>
+            <w:r>
+              <w:t>Graphical User Interface</w:t>
             </w:r>
           </w:p>
         </w:tc>
@@ -2201,13 +2349,8 @@
               <w:cnfStyle w:val="000000100000" w:firstRow="0" w:lastRow="0" w:firstColumn="0" w:lastColumn="0" w:oddVBand="0" w:evenVBand="0" w:oddHBand="1" w:evenHBand="0" w:firstRowFirstColumn="0" w:firstRowLastColumn="0" w:lastRowFirstColumn="0" w:lastRowLastColumn="0"/>
             </w:pPr>
             <w:r>
-              <w:t xml:space="preserve">Rational Unified </w:t>
-            </w:r>
-            <w:proofErr w:type="spellStart"/>
-            <w:r>
-              <w:t>Process</w:t>
-            </w:r>
-            <w:proofErr w:type="spellEnd"/>
+              <w:t>Rational Unified Process</w:t>
+            </w:r>
           </w:p>
         </w:tc>
       </w:tr>
@@ -2234,6 +2377,9 @@
             <w:pPr>
               <w:cnfStyle w:val="000000010000" w:firstRow="0" w:lastRow="0" w:firstColumn="0" w:lastColumn="0" w:oddVBand="0" w:evenVBand="0" w:oddHBand="0" w:evenHBand="1" w:firstRowFirstColumn="0" w:firstRowLastColumn="0" w:lastRowFirstColumn="0" w:lastRowLastColumn="0"/>
             </w:pPr>
+            <w:r>
+              <w:t>Software Development Kit</w:t>
+            </w:r>
           </w:p>
         </w:tc>
       </w:tr>
@@ -2261,15 +2407,7 @@
               <w:cnfStyle w:val="000000100000" w:firstRow="0" w:lastRow="0" w:firstColumn="0" w:lastColumn="0" w:oddVBand="0" w:evenVBand="0" w:oddHBand="1" w:evenHBand="0" w:firstRowFirstColumn="0" w:firstRowLastColumn="0" w:lastRowFirstColumn="0" w:lastRowLastColumn="0"/>
             </w:pPr>
             <w:r>
-              <w:t xml:space="preserve">Test </w:t>
-            </w:r>
-            <w:proofErr w:type="spellStart"/>
-            <w:r>
-              <w:t>Driven</w:t>
-            </w:r>
-            <w:proofErr w:type="spellEnd"/>
-            <w:r>
-              <w:t xml:space="preserve"> Development</w:t>
+              <w:t>Test Driven Development</w:t>
             </w:r>
           </w:p>
         </w:tc>
@@ -2297,6 +2435,9 @@
             <w:pPr>
               <w:cnfStyle w:val="000000010000" w:firstRow="0" w:lastRow="0" w:firstColumn="0" w:lastColumn="0" w:oddVBand="0" w:evenVBand="0" w:oddHBand="0" w:evenHBand="1" w:firstRowFirstColumn="0" w:firstRowLastColumn="0" w:lastRowFirstColumn="0" w:lastRowLastColumn="0"/>
             </w:pPr>
+            <w:r>
+              <w:t>Windows Presentation Foundation</w:t>
+            </w:r>
           </w:p>
         </w:tc>
       </w:tr>
@@ -2311,7 +2452,7 @@
           </w:tcPr>
           <w:p>
             <w:r>
-              <w:t>XPS</w:t>
+              <w:t>PN</w:t>
             </w:r>
           </w:p>
         </w:tc>
@@ -2324,13 +2465,8 @@
               <w:cnfStyle w:val="000000100000" w:firstRow="0" w:lastRow="0" w:firstColumn="0" w:lastColumn="0" w:oddVBand="0" w:evenVBand="0" w:oddHBand="1" w:evenHBand="0" w:firstRowFirstColumn="0" w:firstRowLastColumn="0" w:lastRowFirstColumn="0" w:lastRowLastColumn="0"/>
             </w:pPr>
             <w:r>
-              <w:t xml:space="preserve">XML Paper </w:t>
-            </w:r>
-            <w:proofErr w:type="spellStart"/>
-            <w:r>
-              <w:t>Specification</w:t>
-            </w:r>
-            <w:proofErr w:type="spellEnd"/>
+              <w:t>Project Note</w:t>
+            </w:r>
           </w:p>
         </w:tc>
       </w:tr>
@@ -2345,7 +2481,7 @@
           </w:tcPr>
           <w:p>
             <w:r>
-              <w:t>MVVM</w:t>
+              <w:t>XPS</w:t>
             </w:r>
           </w:p>
         </w:tc>
@@ -2357,6 +2493,38 @@
             <w:pPr>
               <w:cnfStyle w:val="000000010000" w:firstRow="0" w:lastRow="0" w:firstColumn="0" w:lastColumn="0" w:oddVBand="0" w:evenVBand="0" w:oddHBand="0" w:evenHBand="1" w:firstRowFirstColumn="0" w:firstRowLastColumn="0" w:lastRowFirstColumn="0" w:lastRowLastColumn="0"/>
             </w:pPr>
+            <w:r>
+              <w:t>XML Paper Specification</w:t>
+            </w:r>
+          </w:p>
+        </w:tc>
+      </w:tr>
+      <w:tr>
+        <w:trPr>
+          <w:cnfStyle w:val="000000100000" w:firstRow="0" w:lastRow="0" w:firstColumn="0" w:lastColumn="0" w:oddVBand="0" w:evenVBand="0" w:oddHBand="1" w:evenHBand="0" w:firstRowFirstColumn="0" w:firstRowLastColumn="0" w:lastRowFirstColumn="0" w:lastRowLastColumn="0"/>
+        </w:trPr>
+        <w:tc>
+          <w:tcPr>
+            <w:cnfStyle w:val="001000000000" w:firstRow="0" w:lastRow="0" w:firstColumn="1" w:lastColumn="0" w:oddVBand="0" w:evenVBand="0" w:oddHBand="0" w:evenHBand="0" w:firstRowFirstColumn="0" w:firstRowLastColumn="0" w:lastRowFirstColumn="0" w:lastRowLastColumn="0"/>
+            <w:tcW w:w="1985" w:type="dxa"/>
+          </w:tcPr>
+          <w:p>
+            <w:r>
+              <w:t>MVVM</w:t>
+            </w:r>
+          </w:p>
+        </w:tc>
+        <w:tc>
+          <w:tcPr>
+            <w:tcW w:w="7123" w:type="dxa"/>
+          </w:tcPr>
+          <w:p>
+            <w:pPr>
+              <w:cnfStyle w:val="000000100000" w:firstRow="0" w:lastRow="0" w:firstColumn="0" w:lastColumn="0" w:oddVBand="0" w:evenVBand="0" w:oddHBand="1" w:evenHBand="0" w:firstRowFirstColumn="0" w:firstRowLastColumn="0" w:lastRowFirstColumn="0" w:lastRowLastColumn="0"/>
+            </w:pPr>
+            <w:r>
+              <w:t>Model View ViewModel</w:t>
+            </w:r>
           </w:p>
         </w:tc>
       </w:tr>
@@ -2478,31 +2646,16 @@
       </w:rPr>
       <w:t xml:space="preserve"> von </w:t>
     </w:r>
-    <w:r>
-      <w:fldChar w:fldCharType="begin"/>
-    </w:r>
-    <w:r>
-      <w:instrText>NUMPAGES  \* Arabic  \* MERGEFORMAT</w:instrText>
-    </w:r>
-    <w:r>
-      <w:fldChar w:fldCharType="separate"/>
-    </w:r>
-    <w:r>
-      <w:rPr>
-        <w:b/>
-        <w:noProof/>
-        <w:lang w:val="de-DE"/>
-      </w:rPr>
-      <w:t>3</w:t>
-    </w:r>
-    <w:r>
-      <w:rPr>
-        <w:b/>
-        <w:noProof/>
-        <w:lang w:val="de-DE"/>
-      </w:rPr>
-      <w:fldChar w:fldCharType="end"/>
-    </w:r>
+    <w:fldSimple w:instr="NUMPAGES  \* Arabic  \* MERGEFORMAT">
+      <w:r>
+        <w:rPr>
+          <w:b/>
+          <w:noProof/>
+          <w:lang w:val="de-DE"/>
+        </w:rPr>
+        <w:t>3</w:t>
+      </w:r>
+    </w:fldSimple>
   </w:p>
 </w:ftr>
 </file>
@@ -6192,7 +6345,7 @@
 </file>
 
 <file path=customXml/itemProps1.xml><?xml version="1.0" encoding="utf-8"?>
-<ds:datastoreItem xmlns:ds="http://schemas.openxmlformats.org/officeDocument/2006/customXml" ds:itemID="{610B0253-FE89-40B0-9DDD-A18D27423A0F}">
+<ds:datastoreItem xmlns:ds="http://schemas.openxmlformats.org/officeDocument/2006/customXml" ds:itemID="{67B16DC8-755A-4BEF-A9E4-41685AC80B93}">
   <ds:schemaRefs>
     <ds:schemaRef ds:uri="http://schemas.openxmlformats.org/officeDocument/2006/bibliography"/>
   </ds:schemaRefs>

</xml_diff>